<commit_message>
Giota + Me fixed Docx
</commit_message>
<xml_diff>
--- a/MK7040/MK7040_UEL2020732_Greek.docx
+++ b/MK7040/MK7040_UEL2020732_Greek.docx
@@ -440,17 +440,8 @@
           <w:sz w:val="28"/>
           <w:szCs w:val="28"/>
         </w:rPr>
-        <w:t xml:space="preserve">Θεόδωρος </w:t>
-      </w:r>
-      <w:proofErr w:type="spellStart"/>
-      <w:r>
-        <w:rPr>
-          <w:sz w:val="28"/>
-          <w:szCs w:val="28"/>
-        </w:rPr>
-        <w:t>Ταρνανίδης</w:t>
-      </w:r>
-      <w:proofErr w:type="spellEnd"/>
+        <w:t>Θεόδωρος Ταρνανίδης</w:t>
+      </w:r>
     </w:p>
     <w:p>
       <w:pPr>
@@ -686,15 +677,7 @@
     </w:p>
     <w:p>
       <w:r>
-        <w:t xml:space="preserve">Το ψηφιακό μάρκετινγκ έχει φέρει επανάσταση στον τρόπο με τον οποίο οι επιχειρήσεις προωθούν τα προϊόντα και τις υπηρεσίες τους, επιτρέποντας στις εταιρείες να προσεγγίσουν το κοινό-στόχο τους μέσω διαφόρων καναλιών, προσφέροντας εξατομικευμένες εμπειρίες και αυξάνοντας την </w:t>
-      </w:r>
-      <w:proofErr w:type="spellStart"/>
-      <w:r>
-        <w:t>αναγνωρισιμότητα</w:t>
-      </w:r>
-      <w:proofErr w:type="spellEnd"/>
-      <w:r>
-        <w:t xml:space="preserve"> της επωνυμίας</w:t>
+        <w:t>Το ψηφιακό μάρκετινγκ έχει φέρει επανάσταση στον τρόπο με τον οποίο οι επιχειρήσεις προωθούν τα προϊόντα και τις υπηρεσίες τους, επιτρέποντας στις εταιρείες να προσεγγίσουν το κοινό-στόχο τους μέσω διαφόρων καναλιών, προσφέροντας εξατομικευμένες εμπειρίες και αυξάνοντας την αναγνωρισιμότητα της επωνυμίας</w:t>
       </w:r>
       <w:r>
         <w:t xml:space="preserve"> </w:t>
@@ -860,19 +843,7 @@
         <w:rPr>
           <w:lang w:val="en-US"/>
         </w:rPr>
-        <w:t>Fig</w:t>
-      </w:r>
-      <w:r>
-        <w:rPr>
-          <w:lang w:val="en-US"/>
-        </w:rPr>
-        <w:t>u</w:t>
-      </w:r>
-      <w:r>
-        <w:rPr>
-          <w:lang w:val="en-US"/>
-        </w:rPr>
-        <w:t>re</w:t>
+        <w:t>Figure</w:t>
       </w:r>
       <w:r>
         <w:t xml:space="preserve"> </w:t>
@@ -1142,18 +1113,10 @@
         <w:t>Xbox</w:t>
       </w:r>
       <w:r>
-        <w:t xml:space="preserve">, που κυκλοφόρησε για πρώτη φορά το 2001, είναι μια σειρά από κονσόλες </w:t>
-      </w:r>
-      <w:proofErr w:type="spellStart"/>
-      <w:r>
-        <w:t>βιντεο</w:t>
-      </w:r>
-      <w:r>
-        <w:t>βίντεο</w:t>
-      </w:r>
-      <w:proofErr w:type="spellEnd"/>
-      <w:r>
-        <w:t>-παιχνιδιών</w:t>
+        <w:t>, που κυκλοφόρησε για πρώτη φορά το 2001, είναι μια σειρά από κονσόλες βιντεο</w:t>
+      </w:r>
+      <w:r>
+        <w:t>βίντεο-παιχνιδιών</w:t>
       </w:r>
       <w:r>
         <w:t xml:space="preserve"> που έχουν εξελιχθεί με την πάροδο των ετών, και έγινε ένας εξέχων παίκτης στη βιομηχανία </w:t>
@@ -1218,9 +1181,21 @@
           <w:r>
             <w:rPr>
               <w:noProof/>
-              <w:lang w:val="en-US"/>
-            </w:rPr>
-            <w:t>(Wolf, 2007)</w:t>
+            </w:rPr>
+            <w:t>(</w:t>
+          </w:r>
+          <w:r>
+            <w:rPr>
+              <w:noProof/>
+              <w:lang w:val="en-US"/>
+            </w:rPr>
+            <w:t>Wolf</w:t>
+          </w:r>
+          <w:r>
+            <w:rPr>
+              <w:noProof/>
+            </w:rPr>
+            <w:t>, 2007)</w:t>
           </w:r>
           <w:r>
             <w:rPr>
@@ -1328,9 +1303,34 @@
           <w:r>
             <w:rPr>
               <w:noProof/>
-              <w:lang w:val="en-US"/>
-            </w:rPr>
-            <w:t>(Microsoft Sunstainability, 2023)</w:t>
+            </w:rPr>
+            <w:t>(</w:t>
+          </w:r>
+          <w:r>
+            <w:rPr>
+              <w:noProof/>
+              <w:lang w:val="en-US"/>
+            </w:rPr>
+            <w:t>Microsoft</w:t>
+          </w:r>
+          <w:r>
+            <w:rPr>
+              <w:noProof/>
+            </w:rPr>
+            <w:t xml:space="preserve"> </w:t>
+          </w:r>
+          <w:r>
+            <w:rPr>
+              <w:noProof/>
+              <w:lang w:val="en-US"/>
+            </w:rPr>
+            <w:t>Sunstainability</w:t>
+          </w:r>
+          <w:r>
+            <w:rPr>
+              <w:noProof/>
+            </w:rPr>
+            <w:t>, 2023)</w:t>
           </w:r>
           <w:r>
             <w:fldChar w:fldCharType="end"/>
@@ -1412,9 +1412,73 @@
           <w:r>
             <w:rPr>
               <w:noProof/>
-              <w:lang w:val="en-US"/>
-            </w:rPr>
-            <w:t>(Caroll, et al., 2017; Crane &amp; Glozer, 2016)</w:t>
+            </w:rPr>
+            <w:t>(</w:t>
+          </w:r>
+          <w:r>
+            <w:rPr>
+              <w:noProof/>
+              <w:lang w:val="en-US"/>
+            </w:rPr>
+            <w:t>Caroll</w:t>
+          </w:r>
+          <w:r>
+            <w:rPr>
+              <w:noProof/>
+            </w:rPr>
+            <w:t xml:space="preserve">, </w:t>
+          </w:r>
+          <w:r>
+            <w:rPr>
+              <w:noProof/>
+              <w:lang w:val="en-US"/>
+            </w:rPr>
+            <w:t>et</w:t>
+          </w:r>
+          <w:r>
+            <w:rPr>
+              <w:noProof/>
+            </w:rPr>
+            <w:t xml:space="preserve"> </w:t>
+          </w:r>
+          <w:r>
+            <w:rPr>
+              <w:noProof/>
+              <w:lang w:val="en-US"/>
+            </w:rPr>
+            <w:t>al</w:t>
+          </w:r>
+          <w:r>
+            <w:rPr>
+              <w:noProof/>
+            </w:rPr>
+            <w:t xml:space="preserve">., 2017; </w:t>
+          </w:r>
+          <w:r>
+            <w:rPr>
+              <w:noProof/>
+              <w:lang w:val="en-US"/>
+            </w:rPr>
+            <w:t>Crane</w:t>
+          </w:r>
+          <w:r>
+            <w:rPr>
+              <w:noProof/>
+            </w:rPr>
+            <w:t xml:space="preserve"> &amp; </w:t>
+          </w:r>
+          <w:r>
+            <w:rPr>
+              <w:noProof/>
+              <w:lang w:val="en-US"/>
+            </w:rPr>
+            <w:t>Glozer</w:t>
+          </w:r>
+          <w:r>
+            <w:rPr>
+              <w:noProof/>
+            </w:rPr>
+            <w:t>, 2016)</w:t>
           </w:r>
           <w:r>
             <w:rPr>
@@ -1497,9 +1561,47 @@
           <w:r>
             <w:rPr>
               <w:noProof/>
-              <w:lang w:val="en-US"/>
-            </w:rPr>
-            <w:t>(Crane, et al., 2019)</w:t>
+            </w:rPr>
+            <w:t>(</w:t>
+          </w:r>
+          <w:r>
+            <w:rPr>
+              <w:noProof/>
+              <w:lang w:val="en-US"/>
+            </w:rPr>
+            <w:t>Crane</w:t>
+          </w:r>
+          <w:r>
+            <w:rPr>
+              <w:noProof/>
+            </w:rPr>
+            <w:t xml:space="preserve">, </w:t>
+          </w:r>
+          <w:r>
+            <w:rPr>
+              <w:noProof/>
+              <w:lang w:val="en-US"/>
+            </w:rPr>
+            <w:t>et</w:t>
+          </w:r>
+          <w:r>
+            <w:rPr>
+              <w:noProof/>
+            </w:rPr>
+            <w:t xml:space="preserve"> </w:t>
+          </w:r>
+          <w:r>
+            <w:rPr>
+              <w:noProof/>
+              <w:lang w:val="en-US"/>
+            </w:rPr>
+            <w:t>al</w:t>
+          </w:r>
+          <w:r>
+            <w:rPr>
+              <w:noProof/>
+            </w:rPr>
+            <w:t>., 2019)</w:t>
           </w:r>
           <w:r>
             <w:rPr>
@@ -1607,9 +1709,73 @@
           <w:r>
             <w:rPr>
               <w:noProof/>
-              <w:lang w:val="en-US"/>
-            </w:rPr>
-            <w:t>(Caroll, et al., 2017; Chaffey &amp; Chadwick, 2022)</w:t>
+            </w:rPr>
+            <w:t>(</w:t>
+          </w:r>
+          <w:r>
+            <w:rPr>
+              <w:noProof/>
+              <w:lang w:val="en-US"/>
+            </w:rPr>
+            <w:t>Caroll</w:t>
+          </w:r>
+          <w:r>
+            <w:rPr>
+              <w:noProof/>
+            </w:rPr>
+            <w:t xml:space="preserve">, </w:t>
+          </w:r>
+          <w:r>
+            <w:rPr>
+              <w:noProof/>
+              <w:lang w:val="en-US"/>
+            </w:rPr>
+            <w:t>et</w:t>
+          </w:r>
+          <w:r>
+            <w:rPr>
+              <w:noProof/>
+            </w:rPr>
+            <w:t xml:space="preserve"> </w:t>
+          </w:r>
+          <w:r>
+            <w:rPr>
+              <w:noProof/>
+              <w:lang w:val="en-US"/>
+            </w:rPr>
+            <w:t>al</w:t>
+          </w:r>
+          <w:r>
+            <w:rPr>
+              <w:noProof/>
+            </w:rPr>
+            <w:t xml:space="preserve">., 2017; </w:t>
+          </w:r>
+          <w:r>
+            <w:rPr>
+              <w:noProof/>
+              <w:lang w:val="en-US"/>
+            </w:rPr>
+            <w:t>Chaffey</w:t>
+          </w:r>
+          <w:r>
+            <w:rPr>
+              <w:noProof/>
+            </w:rPr>
+            <w:t xml:space="preserve"> &amp; </w:t>
+          </w:r>
+          <w:r>
+            <w:rPr>
+              <w:noProof/>
+              <w:lang w:val="en-US"/>
+            </w:rPr>
+            <w:t>Chadwick</w:t>
+          </w:r>
+          <w:r>
+            <w:rPr>
+              <w:noProof/>
+            </w:rPr>
+            <w:t>, 2022)</w:t>
           </w:r>
           <w:r>
             <w:rPr>
@@ -1631,13 +1797,11 @@
         </w:rPr>
       </w:pPr>
       <w:bookmarkStart w:id="2" w:name="_Toc131366759"/>
-      <w:proofErr w:type="spellStart"/>
-      <w:r>
-        <w:t>Τμηματοποιηση</w:t>
-      </w:r>
-      <w:proofErr w:type="spellEnd"/>
-      <w:r>
-        <w:t xml:space="preserve"> και Στόχευση</w:t>
+      <w:r>
+        <w:t>Τ</w:t>
+      </w:r>
+      <w:r>
+        <w:t>μηματοποιηση και Στόχευση</w:t>
       </w:r>
       <w:r>
         <w:rPr>
@@ -1649,23 +1813,7 @@
     </w:p>
     <w:p>
       <w:r>
-        <w:t xml:space="preserve">Μια ουσιαστική πτυχή της επικοινωνίας ψηφιακού μάρκετινγκ είναι η στρατηγική </w:t>
-      </w:r>
-      <w:proofErr w:type="spellStart"/>
-      <w:r>
-        <w:t>τμηματοποίησης</w:t>
-      </w:r>
-      <w:proofErr w:type="spellEnd"/>
-      <w:r>
-        <w:t xml:space="preserve"> και στόχευσης που εφαρμόζει μια εταιρεία. Η αποτελεσματική </w:t>
-      </w:r>
-      <w:proofErr w:type="spellStart"/>
-      <w:r>
-        <w:t>τμηματοποίηση</w:t>
-      </w:r>
-      <w:proofErr w:type="spellEnd"/>
-      <w:r>
-        <w:t xml:space="preserve"> και στόχευση επιτρέπουν σε μια επιχείρηση να προσεγγίσει το επιθυμητό κοινό της, διασφαλίζοντας ότι οι προσπάθειες και οι πόροι μάρκετινγκ κατευθύνονται σε πιθανούς πελάτες με την υψηλότερη πιθανότητα δέσμευσης και μετατροπής</w:t>
+        <w:t>Μια ουσιαστική πτυχή της επικοινωνίας ψηφιακού μάρκετινγκ είναι η στρατηγική τμηματοποίησης και στόχευσης που εφαρμόζει μια εταιρεία. Η αποτελεσματική τμηματοποίηση και στόχευση επιτρέπουν σε μια επιχείρηση να προσεγγίσει το επιθυμητό κοινό της, διασφαλίζοντας ότι οι προσπάθειες και οι πόροι μάρκετινγκ κατευθύνονται σε πιθανούς πελάτες με την υψηλότερη πιθανότητα δέσμευσης και μετατροπής</w:t>
       </w:r>
       <w:sdt>
         <w:sdtPr>
@@ -1712,16 +1860,21 @@
           <w:r>
             <w:rPr>
               <w:noProof/>
-              <w:lang w:val="en-US"/>
-            </w:rPr>
-            <w:t xml:space="preserve"> </w:t>
-          </w:r>
-          <w:r>
-            <w:rPr>
-              <w:noProof/>
-              <w:lang w:val="en-US"/>
-            </w:rPr>
-            <w:t>(Hollensen, 2019)</w:t>
+            </w:rPr>
+            <w:t xml:space="preserve"> (</w:t>
+          </w:r>
+          <w:r>
+            <w:rPr>
+              <w:noProof/>
+              <w:lang w:val="en-US"/>
+            </w:rPr>
+            <w:t>Hollensen</w:t>
+          </w:r>
+          <w:r>
+            <w:rPr>
+              <w:noProof/>
+            </w:rPr>
+            <w:t>, 2019)</w:t>
           </w:r>
           <w:r>
             <w:fldChar w:fldCharType="end"/>
@@ -1827,15 +1980,7 @@
         <w:t>gaming</w:t>
       </w:r>
       <w:r>
-        <w:t xml:space="preserve">. Η αγορά-στόχος της μπορεί να </w:t>
-      </w:r>
-      <w:proofErr w:type="spellStart"/>
-      <w:r>
-        <w:t>κατατμηθεί</w:t>
-      </w:r>
-      <w:proofErr w:type="spellEnd"/>
-      <w:r>
-        <w:t xml:space="preserve"> ευρέως σε δημογραφικές, γεωγραφικές και ψυχογραφικές διαστάσεις</w:t>
+        <w:t>. Η αγορά-στόχος της μπορεί να κατατμηθεί ευρέως σε δημογραφικές, γεωγραφικές και ψυχογραφικές διαστάσεις</w:t>
       </w:r>
       <w:sdt>
         <w:sdtPr>
@@ -1882,16 +2027,34 @@
           <w:r>
             <w:rPr>
               <w:noProof/>
-              <w:lang w:val="en-US"/>
-            </w:rPr>
-            <w:t xml:space="preserve"> </w:t>
-          </w:r>
-          <w:r>
-            <w:rPr>
-              <w:noProof/>
-              <w:lang w:val="en-US"/>
-            </w:rPr>
-            <w:t>(Kottler &amp; Keller, 2016)</w:t>
+            </w:rPr>
+            <w:t xml:space="preserve"> (</w:t>
+          </w:r>
+          <w:r>
+            <w:rPr>
+              <w:noProof/>
+              <w:lang w:val="en-US"/>
+            </w:rPr>
+            <w:t>Kottler</w:t>
+          </w:r>
+          <w:r>
+            <w:rPr>
+              <w:noProof/>
+            </w:rPr>
+            <w:t xml:space="preserve"> &amp; </w:t>
+          </w:r>
+          <w:r>
+            <w:rPr>
+              <w:noProof/>
+              <w:lang w:val="en-US"/>
+            </w:rPr>
+            <w:t>Keller</w:t>
+          </w:r>
+          <w:r>
+            <w:rPr>
+              <w:noProof/>
+            </w:rPr>
+            <w:t>, 2016)</w:t>
           </w:r>
           <w:r>
             <w:fldChar w:fldCharType="end"/>
@@ -1975,7 +2138,19 @@
           <w:r>
             <w:rPr>
               <w:noProof/>
-              <w:lang w:val="en-US"/>
+            </w:rPr>
+            <w:t xml:space="preserve"> (</w:t>
+          </w:r>
+          <w:r>
+            <w:rPr>
+              <w:noProof/>
+              <w:lang w:val="en-US"/>
+            </w:rPr>
+            <w:t>Entertainment</w:t>
+          </w:r>
+          <w:r>
+            <w:rPr>
+              <w:noProof/>
             </w:rPr>
             <w:t xml:space="preserve"> </w:t>
           </w:r>
@@ -1984,7 +2159,26 @@
               <w:noProof/>
               <w:lang w:val="en-US"/>
             </w:rPr>
-            <w:t>(Entertainment Software Association, 2023)</w:t>
+            <w:t>Software</w:t>
+          </w:r>
+          <w:r>
+            <w:rPr>
+              <w:noProof/>
+            </w:rPr>
+            <w:t xml:space="preserve"> </w:t>
+          </w:r>
+          <w:r>
+            <w:rPr>
+              <w:noProof/>
+              <w:lang w:val="en-US"/>
+            </w:rPr>
+            <w:t>Association</w:t>
+          </w:r>
+          <w:r>
+            <w:rPr>
+              <w:noProof/>
+            </w:rPr>
+            <w:t>, 2023)</w:t>
           </w:r>
           <w:r>
             <w:rPr>
@@ -2075,15 +2269,7 @@
         <w:t>Microsoft</w:t>
       </w:r>
       <w:r>
-        <w:t xml:space="preserve"> έχει καταβάλει προσπάθειες να </w:t>
-      </w:r>
-      <w:proofErr w:type="spellStart"/>
-      <w:r>
-        <w:t>τοπικοποιήσει</w:t>
-      </w:r>
-      <w:proofErr w:type="spellEnd"/>
-      <w:r>
-        <w:t xml:space="preserve"> το περιεχόμενο και να προσαρμόσει τις καμπάνιες μάρκετινγκ για να καλύψει τις μοναδικές προτιμήσεις και τις πολιτισμικές αποχρώσεις των καταναλωτών σε διαφορετικές περιοχές</w:t>
+        <w:t xml:space="preserve"> έχει καταβάλει προσπάθειες να τοπικοποιήσει το περιεχόμενο και να προσαρμόσει τις καμπάνιες μάρκετινγκ για να καλύψει τις μοναδικές προτιμήσεις και τις πολιτισμικές αποχρώσεις των καταναλωτών σε διαφορετικές περιοχές</w:t>
       </w:r>
       <w:sdt>
         <w:sdtPr>
@@ -2194,16 +2380,34 @@
           <w:r>
             <w:rPr>
               <w:noProof/>
-              <w:lang w:val="en-US"/>
-            </w:rPr>
-            <w:t xml:space="preserve"> </w:t>
-          </w:r>
-          <w:r>
-            <w:rPr>
-              <w:noProof/>
-              <w:lang w:val="en-US"/>
-            </w:rPr>
-            <w:t>(Wolf &amp; Iwatani, 2017)</w:t>
+            </w:rPr>
+            <w:t xml:space="preserve"> (</w:t>
+          </w:r>
+          <w:r>
+            <w:rPr>
+              <w:noProof/>
+              <w:lang w:val="en-US"/>
+            </w:rPr>
+            <w:t>Wolf</w:t>
+          </w:r>
+          <w:r>
+            <w:rPr>
+              <w:noProof/>
+            </w:rPr>
+            <w:t xml:space="preserve"> &amp; </w:t>
+          </w:r>
+          <w:r>
+            <w:rPr>
+              <w:noProof/>
+              <w:lang w:val="en-US"/>
+            </w:rPr>
+            <w:t>Iwatani</w:t>
+          </w:r>
+          <w:r>
+            <w:rPr>
+              <w:noProof/>
+            </w:rPr>
+            <w:t>, 2017)</w:t>
           </w:r>
           <w:r>
             <w:fldChar w:fldCharType="end"/>
@@ -2281,16 +2485,34 @@
           <w:r>
             <w:rPr>
               <w:noProof/>
-              <w:lang w:val="en-US"/>
-            </w:rPr>
-            <w:t xml:space="preserve"> </w:t>
-          </w:r>
-          <w:r>
-            <w:rPr>
-              <w:noProof/>
-              <w:lang w:val="en-US"/>
-            </w:rPr>
-            <w:t>(Chaffey &amp; Chadwick, 2022)</w:t>
+            </w:rPr>
+            <w:t xml:space="preserve"> (</w:t>
+          </w:r>
+          <w:r>
+            <w:rPr>
+              <w:noProof/>
+              <w:lang w:val="en-US"/>
+            </w:rPr>
+            <w:t>Chaffey</w:t>
+          </w:r>
+          <w:r>
+            <w:rPr>
+              <w:noProof/>
+            </w:rPr>
+            <w:t xml:space="preserve"> &amp; </w:t>
+          </w:r>
+          <w:r>
+            <w:rPr>
+              <w:noProof/>
+              <w:lang w:val="en-US"/>
+            </w:rPr>
+            <w:t>Chadwick</w:t>
+          </w:r>
+          <w:r>
+            <w:rPr>
+              <w:noProof/>
+            </w:rPr>
+            <w:t>, 2022)</w:t>
           </w:r>
           <w:r>
             <w:fldChar w:fldCharType="end"/>
@@ -2487,16 +2709,34 @@
           <w:r>
             <w:rPr>
               <w:noProof/>
-              <w:lang w:val="en-US"/>
-            </w:rPr>
-            <w:t xml:space="preserve"> </w:t>
-          </w:r>
-          <w:r>
-            <w:rPr>
-              <w:noProof/>
-              <w:lang w:val="en-US"/>
-            </w:rPr>
-            <w:t>(Kottler &amp; Keller, 2016)</w:t>
+            </w:rPr>
+            <w:t xml:space="preserve"> (</w:t>
+          </w:r>
+          <w:r>
+            <w:rPr>
+              <w:noProof/>
+              <w:lang w:val="en-US"/>
+            </w:rPr>
+            <w:t>Kottler</w:t>
+          </w:r>
+          <w:r>
+            <w:rPr>
+              <w:noProof/>
+            </w:rPr>
+            <w:t xml:space="preserve"> &amp; </w:t>
+          </w:r>
+          <w:r>
+            <w:rPr>
+              <w:noProof/>
+              <w:lang w:val="en-US"/>
+            </w:rPr>
+            <w:t>Keller</w:t>
+          </w:r>
+          <w:r>
+            <w:rPr>
+              <w:noProof/>
+            </w:rPr>
+            <w:t>, 2016)</w:t>
           </w:r>
           <w:r>
             <w:fldChar w:fldCharType="end"/>
@@ -2688,7 +2928,6 @@
       <w:r>
         <w:t>(</w:t>
       </w:r>
-      <w:proofErr w:type="spellStart"/>
       <w:r>
         <w:fldChar w:fldCharType="begin"/>
       </w:r>
@@ -2699,11 +2938,7 @@
         <w:fldChar w:fldCharType="separate"/>
       </w:r>
       <w:r>
-        <w:t>Figure</w:t>
-      </w:r>
-      <w:proofErr w:type="spellEnd"/>
-      <w:r>
-        <w:t xml:space="preserve"> </w:t>
+        <w:t xml:space="preserve">Figure </w:t>
       </w:r>
       <w:r>
         <w:rPr>
@@ -2827,16 +3062,34 @@
           <w:r>
             <w:rPr>
               <w:noProof/>
-              <w:lang w:val="en-US"/>
-            </w:rPr>
-            <w:t xml:space="preserve"> </w:t>
-          </w:r>
-          <w:r>
-            <w:rPr>
-              <w:noProof/>
-              <w:lang w:val="en-US"/>
-            </w:rPr>
-            <w:t>(Wolf &amp; Iwatani, 2017)</w:t>
+            </w:rPr>
+            <w:t xml:space="preserve"> (</w:t>
+          </w:r>
+          <w:r>
+            <w:rPr>
+              <w:noProof/>
+              <w:lang w:val="en-US"/>
+            </w:rPr>
+            <w:t>Wolf</w:t>
+          </w:r>
+          <w:r>
+            <w:rPr>
+              <w:noProof/>
+            </w:rPr>
+            <w:t xml:space="preserve"> &amp; </w:t>
+          </w:r>
+          <w:r>
+            <w:rPr>
+              <w:noProof/>
+              <w:lang w:val="en-US"/>
+            </w:rPr>
+            <w:t>Iwatani</w:t>
+          </w:r>
+          <w:r>
+            <w:rPr>
+              <w:noProof/>
+            </w:rPr>
+            <w:t>, 2017)</w:t>
           </w:r>
           <w:r>
             <w:fldChar w:fldCharType="end"/>
@@ -2915,9 +3168,34 @@
           <w:r>
             <w:rPr>
               <w:noProof/>
-              <w:lang w:val="en-US"/>
-            </w:rPr>
-            <w:t>(Kottler &amp; Keller, 2016)</w:t>
+            </w:rPr>
+            <w:t>(</w:t>
+          </w:r>
+          <w:r>
+            <w:rPr>
+              <w:noProof/>
+              <w:lang w:val="en-US"/>
+            </w:rPr>
+            <w:t>Kottler</w:t>
+          </w:r>
+          <w:r>
+            <w:rPr>
+              <w:noProof/>
+            </w:rPr>
+            <w:t xml:space="preserve"> &amp; </w:t>
+          </w:r>
+          <w:r>
+            <w:rPr>
+              <w:noProof/>
+              <w:lang w:val="en-US"/>
+            </w:rPr>
+            <w:t>Keller</w:t>
+          </w:r>
+          <w:r>
+            <w:rPr>
+              <w:noProof/>
+            </w:rPr>
+            <w:t>, 2016)</w:t>
           </w:r>
           <w:r>
             <w:fldChar w:fldCharType="end"/>
@@ -2930,15 +3208,7 @@
     </w:p>
     <w:p>
       <w:r>
-        <w:t xml:space="preserve">Η στρατηγική </w:t>
-      </w:r>
-      <w:proofErr w:type="spellStart"/>
-      <w:r>
-        <w:t>τμηματοποίησης</w:t>
-      </w:r>
-      <w:proofErr w:type="spellEnd"/>
-      <w:r>
-        <w:t xml:space="preserve"> και στόχευσης για το </w:t>
+        <w:t xml:space="preserve">Η στρατηγική τμηματοποίησης και στόχευσης για το </w:t>
       </w:r>
       <w:r>
         <w:rPr>
@@ -3021,9 +3291,47 @@
           <w:r>
             <w:rPr>
               <w:noProof/>
-              <w:lang w:val="en-US"/>
-            </w:rPr>
-            <w:t>(Entertainment Software Association, 2023)</w:t>
+            </w:rPr>
+            <w:t>(</w:t>
+          </w:r>
+          <w:r>
+            <w:rPr>
+              <w:noProof/>
+              <w:lang w:val="en-US"/>
+            </w:rPr>
+            <w:t>Entertainment</w:t>
+          </w:r>
+          <w:r>
+            <w:rPr>
+              <w:noProof/>
+            </w:rPr>
+            <w:t xml:space="preserve"> </w:t>
+          </w:r>
+          <w:r>
+            <w:rPr>
+              <w:noProof/>
+              <w:lang w:val="en-US"/>
+            </w:rPr>
+            <w:t>Software</w:t>
+          </w:r>
+          <w:r>
+            <w:rPr>
+              <w:noProof/>
+            </w:rPr>
+            <w:t xml:space="preserve"> </w:t>
+          </w:r>
+          <w:r>
+            <w:rPr>
+              <w:noProof/>
+              <w:lang w:val="en-US"/>
+            </w:rPr>
+            <w:t>Association</w:t>
+          </w:r>
+          <w:r>
+            <w:rPr>
+              <w:noProof/>
+            </w:rPr>
+            <w:t>, 2023)</w:t>
           </w:r>
           <w:r>
             <w:fldChar w:fldCharType="end"/>
@@ -3136,16 +3444,34 @@
           <w:r>
             <w:rPr>
               <w:noProof/>
-              <w:lang w:val="en-US"/>
-            </w:rPr>
-            <w:t xml:space="preserve"> </w:t>
-          </w:r>
-          <w:r>
-            <w:rPr>
-              <w:noProof/>
-              <w:lang w:val="en-US"/>
-            </w:rPr>
-            <w:t>(Wedel &amp; Kannan, 2016)</w:t>
+            </w:rPr>
+            <w:t xml:space="preserve"> (</w:t>
+          </w:r>
+          <w:r>
+            <w:rPr>
+              <w:noProof/>
+              <w:lang w:val="en-US"/>
+            </w:rPr>
+            <w:t>Wedel</w:t>
+          </w:r>
+          <w:r>
+            <w:rPr>
+              <w:noProof/>
+            </w:rPr>
+            <w:t xml:space="preserve"> &amp; </w:t>
+          </w:r>
+          <w:r>
+            <w:rPr>
+              <w:noProof/>
+              <w:lang w:val="en-US"/>
+            </w:rPr>
+            <w:t>Kannan</w:t>
+          </w:r>
+          <w:r>
+            <w:rPr>
+              <w:noProof/>
+            </w:rPr>
+            <w:t>, 2016)</w:t>
           </w:r>
           <w:r>
             <w:fldChar w:fldCharType="end"/>
@@ -3227,16 +3553,34 @@
           <w:r>
             <w:rPr>
               <w:noProof/>
-              <w:lang w:val="en-US"/>
-            </w:rPr>
-            <w:t xml:space="preserve"> </w:t>
-          </w:r>
-          <w:r>
-            <w:rPr>
-              <w:noProof/>
-              <w:lang w:val="en-US"/>
-            </w:rPr>
-            <w:t>(Chandler, 2014; Gupta, 2022)</w:t>
+            </w:rPr>
+            <w:t xml:space="preserve"> (</w:t>
+          </w:r>
+          <w:r>
+            <w:rPr>
+              <w:noProof/>
+              <w:lang w:val="en-US"/>
+            </w:rPr>
+            <w:t>Chandler</w:t>
+          </w:r>
+          <w:r>
+            <w:rPr>
+              <w:noProof/>
+            </w:rPr>
+            <w:t xml:space="preserve">, 2014; </w:t>
+          </w:r>
+          <w:r>
+            <w:rPr>
+              <w:noProof/>
+              <w:lang w:val="en-US"/>
+            </w:rPr>
+            <w:t>Gupta</w:t>
+          </w:r>
+          <w:r>
+            <w:rPr>
+              <w:noProof/>
+            </w:rPr>
+            <w:t>, 2022)</w:t>
           </w:r>
           <w:r>
             <w:fldChar w:fldCharType="end"/>
@@ -3267,15 +3611,7 @@
     </w:p>
     <w:p>
       <w:r>
-        <w:t xml:space="preserve">Συνοπτικά, η στρατηγική </w:t>
-      </w:r>
-      <w:proofErr w:type="spellStart"/>
-      <w:r>
-        <w:t>τμηματοποίησης</w:t>
-      </w:r>
-      <w:proofErr w:type="spellEnd"/>
-      <w:r>
-        <w:t xml:space="preserve"> και στόχευσης της </w:t>
+        <w:t xml:space="preserve">Συνοπτικά, η στρατηγική τμηματοποίησης και στόχευσης της </w:t>
       </w:r>
       <w:r>
         <w:rPr>
@@ -3299,15 +3635,7 @@
         <w:t>Xbox</w:t>
       </w:r>
       <w:r>
-        <w:t xml:space="preserve"> προσεγγίζει αποτελεσματικά το επιθυμητό κοινό και προωθεί την πρόταση αξίας του προϊόντος. Αντιμετωπίζοντας πιθανούς τομείς για βελτίωση, όπως η στόχευση </w:t>
-      </w:r>
-      <w:proofErr w:type="spellStart"/>
-      <w:r>
-        <w:t>υποεκπροσωπούμενων</w:t>
-      </w:r>
-      <w:proofErr w:type="spellEnd"/>
-      <w:r>
-        <w:t xml:space="preserve"> τμημάτων, η επέκταση σε αναδυόμενες αγορές, η χρήση εξατομικευμένων τεχνικών μάρκετινγκ και η ενσωμάτωση πρωτοβουλιών ΕΚΕ στις καμπάνιες μάρκετινγκ, η </w:t>
+        <w:t xml:space="preserve"> προσεγγίζει αποτελεσματικά το επιθυμητό κοινό και προωθεί την πρόταση αξίας του προϊόντος. Αντιμετωπίζοντας πιθανούς τομείς για βελτίωση, όπως η στόχευση υποεκπροσωπούμενων τμημάτων, η επέκταση σε αναδυόμενες αγορές, η χρήση εξατομικευμένων τεχνικών μάρκετινγκ και η ενσωμάτωση πρωτοβουλιών ΕΚΕ στις καμπάνιες μάρκετινγκ, η </w:t>
       </w:r>
       <w:r>
         <w:rPr>
@@ -3341,56 +3669,30 @@
           <w:lang w:val="en-US"/>
         </w:rPr>
       </w:pPr>
-      <w:proofErr w:type="spellStart"/>
-      <w:r>
-        <w:rPr>
-          <w:lang w:val="en-US"/>
-        </w:rPr>
-        <w:t>Τμημ</w:t>
-      </w:r>
-      <w:proofErr w:type="spellEnd"/>
-      <w:r>
-        <w:rPr>
-          <w:lang w:val="en-US"/>
-        </w:rPr>
-        <w:t xml:space="preserve">ατοποίηση και </w:t>
-      </w:r>
-      <w:proofErr w:type="spellStart"/>
-      <w:r>
-        <w:rPr>
-          <w:lang w:val="en-US"/>
-        </w:rPr>
-        <w:t>στόχευση</w:t>
-      </w:r>
-      <w:proofErr w:type="spellEnd"/>
-      <w:r>
-        <w:rPr>
-          <w:lang w:val="en-US"/>
-        </w:rPr>
-        <w:t>: Βα</w:t>
-      </w:r>
-      <w:proofErr w:type="spellStart"/>
-      <w:r>
-        <w:rPr>
-          <w:lang w:val="en-US"/>
-        </w:rPr>
-        <w:t>σικές</w:t>
-      </w:r>
-      <w:proofErr w:type="spellEnd"/>
-      <w:r>
-        <w:rPr>
-          <w:lang w:val="en-US"/>
-        </w:rPr>
-        <w:t xml:space="preserve"> π</w:t>
-      </w:r>
-      <w:proofErr w:type="spellStart"/>
+      <w:r>
+        <w:rPr>
+          <w:lang w:val="en-US"/>
+        </w:rPr>
+        <w:t xml:space="preserve">Τμηματοποίηση και </w:t>
+      </w:r>
+      <w:r>
+        <w:t>Σ</w:t>
+      </w:r>
+      <w:r>
+        <w:rPr>
+          <w:lang w:val="en-US"/>
+        </w:rPr>
+        <w:t xml:space="preserve">τόχευση: Βασικές </w:t>
+      </w:r>
+      <w:r>
+        <w:t>Π</w:t>
+      </w:r>
       <w:r>
         <w:rPr>
           <w:lang w:val="en-US"/>
         </w:rPr>
         <w:t>ληροφορίες</w:t>
       </w:r>
-      <w:proofErr w:type="spellEnd"/>
     </w:p>
     <w:p>
       <w:r>
@@ -3538,9 +3840,34 @@
           <w:r>
             <w:rPr>
               <w:noProof/>
-              <w:lang w:val="en-US"/>
-            </w:rPr>
-            <w:t>(Kottler &amp; Keller, 2016)</w:t>
+            </w:rPr>
+            <w:t>(</w:t>
+          </w:r>
+          <w:r>
+            <w:rPr>
+              <w:noProof/>
+              <w:lang w:val="en-US"/>
+            </w:rPr>
+            <w:t>Kottler</w:t>
+          </w:r>
+          <w:r>
+            <w:rPr>
+              <w:noProof/>
+            </w:rPr>
+            <w:t xml:space="preserve"> &amp; </w:t>
+          </w:r>
+          <w:r>
+            <w:rPr>
+              <w:noProof/>
+              <w:lang w:val="en-US"/>
+            </w:rPr>
+            <w:t>Keller</w:t>
+          </w:r>
+          <w:r>
+            <w:rPr>
+              <w:noProof/>
+            </w:rPr>
+            <w:t>, 2016)</w:t>
           </w:r>
           <w:r>
             <w:fldChar w:fldCharType="end"/>
@@ -3770,15 +4097,7 @@
         <w:t>marketing</w:t>
       </w:r>
       <w:r>
-        <w:t xml:space="preserve"> εστιάζει στη δημιουργία ζήτησης χτίζοντας την </w:t>
-      </w:r>
-      <w:proofErr w:type="spellStart"/>
-      <w:r>
-        <w:t>αναγνωρισιμότητα</w:t>
-      </w:r>
-      <w:proofErr w:type="spellEnd"/>
-      <w:r>
-        <w:t xml:space="preserve"> της επωνυμίας και ενθαρρύνοντας τους καταναλωτές να αναζητήσουν το προϊόν</w:t>
+        <w:t xml:space="preserve"> εστιάζει στη δημιουργία ζήτησης χτίζοντας την αναγνωρισιμότητα της επωνυμίας και ενθαρρύνοντας τους καταναλωτές να αναζητήσουν το προϊόν</w:t>
       </w:r>
       <w:sdt>
         <w:sdtPr>
@@ -3825,16 +4144,34 @@
           <w:r>
             <w:rPr>
               <w:noProof/>
-              <w:lang w:val="en-US"/>
-            </w:rPr>
-            <w:t xml:space="preserve"> </w:t>
-          </w:r>
-          <w:r>
-            <w:rPr>
-              <w:noProof/>
-              <w:lang w:val="en-US"/>
-            </w:rPr>
-            <w:t>(Kottler &amp; Keller, 2016)</w:t>
+            </w:rPr>
+            <w:t xml:space="preserve"> (</w:t>
+          </w:r>
+          <w:r>
+            <w:rPr>
+              <w:noProof/>
+              <w:lang w:val="en-US"/>
+            </w:rPr>
+            <w:t>Kottler</w:t>
+          </w:r>
+          <w:r>
+            <w:rPr>
+              <w:noProof/>
+            </w:rPr>
+            <w:t xml:space="preserve"> &amp; </w:t>
+          </w:r>
+          <w:r>
+            <w:rPr>
+              <w:noProof/>
+              <w:lang w:val="en-US"/>
+            </w:rPr>
+            <w:t>Keller</w:t>
+          </w:r>
+          <w:r>
+            <w:rPr>
+              <w:noProof/>
+            </w:rPr>
+            <w:t>, 2016)</w:t>
           </w:r>
           <w:r>
             <w:fldChar w:fldCharType="end"/>
@@ -3948,31 +4285,7 @@
         <w:t>Microsoft</w:t>
       </w:r>
       <w:r>
-        <w:t xml:space="preserve"> περιλαμβάνουν </w:t>
-      </w:r>
-      <w:proofErr w:type="spellStart"/>
-      <w:r>
-        <w:t>στοχευμένη</w:t>
-      </w:r>
-      <w:proofErr w:type="spellEnd"/>
-      <w:r>
-        <w:t xml:space="preserve"> διαδικτυακή διαφήμιση, προωθητικές προσφορές και συνεργασίες με εμπόρους λιανικής για την εξασφάλιση κορυφαίου χώρου ραφιών και οθονών στα καταστήματα. Από την άλλη πλευρά, οι τακτικές έλξης μάρκετινγκ περιλαμβάνουν καμπάνιες στα μέσα κοινωνικής δικτύωσης, συνεργασίες με </w:t>
-      </w:r>
-      <w:proofErr w:type="spellStart"/>
-      <w:r>
-        <w:t>επηρεαστές</w:t>
-      </w:r>
-      <w:proofErr w:type="spellEnd"/>
-      <w:r>
-        <w:t xml:space="preserve"> και μάρκετινγκ περιεχομένου μέσω </w:t>
-      </w:r>
-      <w:proofErr w:type="spellStart"/>
-      <w:r>
-        <w:t>πλατφορμών</w:t>
-      </w:r>
-      <w:proofErr w:type="spellEnd"/>
-      <w:r>
-        <w:t xml:space="preserve"> όπως το </w:t>
+        <w:t xml:space="preserve"> περιλαμβάνουν στοχευμένη διαδικτυακή διαφήμιση, προωθητικές προσφορές και συνεργασίες με εμπόρους λιανικής για την εξασφάλιση κορυφαίου χώρου ραφιών και οθονών στα καταστήματα. Από την άλλη πλευρά, οι τακτικές έλξης μάρκετινγκ περιλαμβάνουν καμπάνιες στα μέσα κοινωνικής δικτύωσης, συνεργασίες με επηρεαστές και μάρκετινγκ περιεχομένου μέσω πλατφορμών όπως το </w:t>
       </w:r>
       <w:r>
         <w:rPr>
@@ -4106,16 +4419,34 @@
           <w:r>
             <w:rPr>
               <w:noProof/>
-              <w:lang w:val="en-US"/>
-            </w:rPr>
-            <w:t xml:space="preserve"> </w:t>
-          </w:r>
-          <w:r>
-            <w:rPr>
-              <w:noProof/>
-              <w:lang w:val="en-US"/>
-            </w:rPr>
-            <w:t>(Kottler &amp; Keller, 2016)</w:t>
+            </w:rPr>
+            <w:t xml:space="preserve"> (</w:t>
+          </w:r>
+          <w:r>
+            <w:rPr>
+              <w:noProof/>
+              <w:lang w:val="en-US"/>
+            </w:rPr>
+            <w:t>Kottler</w:t>
+          </w:r>
+          <w:r>
+            <w:rPr>
+              <w:noProof/>
+            </w:rPr>
+            <w:t xml:space="preserve"> &amp; </w:t>
+          </w:r>
+          <w:r>
+            <w:rPr>
+              <w:noProof/>
+              <w:lang w:val="en-US"/>
+            </w:rPr>
+            <w:t>Keller</w:t>
+          </w:r>
+          <w:r>
+            <w:rPr>
+              <w:noProof/>
+            </w:rPr>
+            <w:t>, 2016)</w:t>
           </w:r>
           <w:r>
             <w:rPr>
@@ -4259,16 +4590,34 @@
           <w:r>
             <w:rPr>
               <w:noProof/>
-              <w:lang w:val="en-US"/>
-            </w:rPr>
-            <w:t xml:space="preserve"> </w:t>
-          </w:r>
-          <w:r>
-            <w:rPr>
-              <w:noProof/>
-              <w:lang w:val="en-US"/>
-            </w:rPr>
-            <w:t>(Kottler &amp; Keller, 2016)</w:t>
+            </w:rPr>
+            <w:t xml:space="preserve"> (</w:t>
+          </w:r>
+          <w:r>
+            <w:rPr>
+              <w:noProof/>
+              <w:lang w:val="en-US"/>
+            </w:rPr>
+            <w:t>Kottler</w:t>
+          </w:r>
+          <w:r>
+            <w:rPr>
+              <w:noProof/>
+            </w:rPr>
+            <w:t xml:space="preserve"> &amp; </w:t>
+          </w:r>
+          <w:r>
+            <w:rPr>
+              <w:noProof/>
+              <w:lang w:val="en-US"/>
+            </w:rPr>
+            <w:t>Keller</w:t>
+          </w:r>
+          <w:r>
+            <w:rPr>
+              <w:noProof/>
+            </w:rPr>
+            <w:t>, 2016)</w:t>
           </w:r>
           <w:r>
             <w:rPr>
@@ -4347,65 +4696,21 @@
     <w:p>
       <w:pPr>
         <w:pStyle w:val="Heading2"/>
-        <w:rPr>
-          <w:lang w:val="en-US"/>
-        </w:rPr>
       </w:pPr>
-      <w:proofErr w:type="spellStart"/>
-      <w:r>
-        <w:rPr>
-          <w:lang w:val="en-US"/>
-        </w:rPr>
-        <w:t>Το</w:t>
-      </w:r>
-      <w:proofErr w:type="spellEnd"/>
-      <w:r>
-        <w:rPr>
-          <w:lang w:val="en-US"/>
-        </w:rPr>
-        <w:t>ποθέτηση και επ</w:t>
-      </w:r>
-      <w:proofErr w:type="spellStart"/>
-      <w:r>
-        <w:rPr>
-          <w:lang w:val="en-US"/>
-        </w:rPr>
-        <w:t>ωνυμί</w:t>
-      </w:r>
-      <w:proofErr w:type="spellEnd"/>
-      <w:r>
-        <w:rPr>
-          <w:lang w:val="en-US"/>
-        </w:rPr>
-        <w:t>α: Βα</w:t>
-      </w:r>
-      <w:proofErr w:type="spellStart"/>
-      <w:r>
-        <w:rPr>
-          <w:lang w:val="en-US"/>
-        </w:rPr>
-        <w:t>σικά</w:t>
-      </w:r>
-      <w:proofErr w:type="spellEnd"/>
-      <w:r>
-        <w:rPr>
-          <w:lang w:val="en-US"/>
-        </w:rPr>
-        <w:t xml:space="preserve"> </w:t>
-      </w:r>
-      <w:proofErr w:type="spellStart"/>
-      <w:r>
-        <w:rPr>
-          <w:lang w:val="en-US"/>
-        </w:rPr>
-        <w:t>σημεί</w:t>
-      </w:r>
-      <w:proofErr w:type="spellEnd"/>
-      <w:r>
-        <w:rPr>
-          <w:lang w:val="en-US"/>
-        </w:rPr>
-        <w:t>α</w:t>
+      <w:r>
+        <w:t xml:space="preserve">Τοποθέτηση και </w:t>
+      </w:r>
+      <w:r>
+        <w:t>Ε</w:t>
+      </w:r>
+      <w:r>
+        <w:t xml:space="preserve">πωνυμία: Βασικά </w:t>
+      </w:r>
+      <w:r>
+        <w:t>Σ</w:t>
+      </w:r>
+      <w:r>
+        <w:t>ημεία</w:t>
       </w:r>
     </w:p>
     <w:p>
@@ -4532,33 +4837,11 @@
           <w:lang w:val="en-US"/>
         </w:rPr>
       </w:pPr>
-      <w:proofErr w:type="spellStart"/>
-      <w:r>
-        <w:rPr>
-          <w:lang w:val="en-US"/>
-        </w:rPr>
-        <w:t>Ψηφι</w:t>
-      </w:r>
-      <w:proofErr w:type="spellEnd"/>
-      <w:r>
-        <w:rPr>
-          <w:lang w:val="en-US"/>
-        </w:rPr>
-        <w:t xml:space="preserve">ακή </w:t>
-      </w:r>
-      <w:proofErr w:type="spellStart"/>
-      <w:r>
-        <w:rPr>
-          <w:lang w:val="en-US"/>
-        </w:rPr>
-        <w:t>Πλ</w:t>
-      </w:r>
-      <w:proofErr w:type="spellEnd"/>
-      <w:r>
-        <w:rPr>
-          <w:lang w:val="en-US"/>
-        </w:rPr>
-        <w:t>ατφόρμα</w:t>
+      <w:r>
+        <w:rPr>
+          <w:lang w:val="en-US"/>
+        </w:rPr>
+        <w:t>Ψηφιακή Πλατφόρμα</w:t>
       </w:r>
     </w:p>
     <w:p>
@@ -4572,15 +4855,7 @@
         <w:t>Microsoft</w:t>
       </w:r>
       <w:r>
-        <w:t xml:space="preserve"> αξιοποιεί μια ποικιλία ψηφιακών </w:t>
-      </w:r>
-      <w:proofErr w:type="spellStart"/>
-      <w:r>
-        <w:t>πλατφορμών</w:t>
-      </w:r>
-      <w:proofErr w:type="spellEnd"/>
-      <w:r>
-        <w:t xml:space="preserve"> για την προώθηση της επωνυμίας </w:t>
+        <w:t xml:space="preserve"> αξιοποιεί μια ποικιλία ψηφιακών πλατφορμών για την προώθηση της επωνυμίας </w:t>
       </w:r>
       <w:r>
         <w:rPr>
@@ -4634,15 +4909,7 @@
         <w:t>Twitch</w:t>
       </w:r>
       <w:r>
-        <w:t xml:space="preserve">. Η εταιρεία χρησιμοποιεί επίσης τον επίσημο </w:t>
-      </w:r>
-      <w:proofErr w:type="spellStart"/>
-      <w:r>
-        <w:t>ιστότοπο</w:t>
-      </w:r>
-      <w:proofErr w:type="spellEnd"/>
-      <w:r>
-        <w:t xml:space="preserve">, το μάρκετινγκ μέσω </w:t>
+        <w:t xml:space="preserve">. Η εταιρεία χρησιμοποιεί επίσης τον επίσημο ιστότοπο, το μάρκετινγκ μέσω </w:t>
       </w:r>
       <w:r>
         <w:rPr>
@@ -4719,9 +4986,34 @@
           <w:r>
             <w:rPr>
               <w:noProof/>
-              <w:lang w:val="en-US"/>
-            </w:rPr>
-            <w:t>(Kottler &amp; Keller, 2016)</w:t>
+            </w:rPr>
+            <w:t>(</w:t>
+          </w:r>
+          <w:r>
+            <w:rPr>
+              <w:noProof/>
+              <w:lang w:val="en-US"/>
+            </w:rPr>
+            <w:t>Kottler</w:t>
+          </w:r>
+          <w:r>
+            <w:rPr>
+              <w:noProof/>
+            </w:rPr>
+            <w:t xml:space="preserve"> &amp; </w:t>
+          </w:r>
+          <w:r>
+            <w:rPr>
+              <w:noProof/>
+              <w:lang w:val="en-US"/>
+            </w:rPr>
+            <w:t>Keller</w:t>
+          </w:r>
+          <w:r>
+            <w:rPr>
+              <w:noProof/>
+            </w:rPr>
+            <w:t>, 2016)</w:t>
           </w:r>
           <w:r>
             <w:rPr>
@@ -4746,49 +5038,25 @@
         <w:rPr>
           <w:lang w:val="en-US"/>
         </w:rPr>
-        <w:t>Βα</w:t>
-      </w:r>
-      <w:proofErr w:type="spellStart"/>
-      <w:r>
-        <w:rPr>
-          <w:lang w:val="en-US"/>
-        </w:rPr>
-        <w:t>σικό</w:t>
-      </w:r>
-      <w:proofErr w:type="spellEnd"/>
-      <w:r>
-        <w:rPr>
-          <w:lang w:val="en-US"/>
-        </w:rPr>
-        <w:t xml:space="preserve"> </w:t>
-      </w:r>
-      <w:proofErr w:type="spellStart"/>
-      <w:r>
-        <w:rPr>
-          <w:lang w:val="en-US"/>
-        </w:rPr>
-        <w:t>μήνυμ</w:t>
-      </w:r>
-      <w:proofErr w:type="spellEnd"/>
-      <w:r>
-        <w:rPr>
-          <w:lang w:val="en-US"/>
-        </w:rPr>
-        <w:t xml:space="preserve">α και </w:t>
-      </w:r>
-      <w:proofErr w:type="spellStart"/>
-      <w:r>
-        <w:rPr>
-          <w:lang w:val="en-US"/>
-        </w:rPr>
-        <w:t>σκο</w:t>
-      </w:r>
-      <w:proofErr w:type="spellEnd"/>
-      <w:r>
-        <w:rPr>
-          <w:lang w:val="en-US"/>
-        </w:rPr>
-        <w:t>πός</w:t>
+        <w:t xml:space="preserve">Βασικό </w:t>
+      </w:r>
+      <w:r>
+        <w:t>Μ</w:t>
+      </w:r>
+      <w:r>
+        <w:rPr>
+          <w:lang w:val="en-US"/>
+        </w:rPr>
+        <w:t xml:space="preserve">ήνυμα και </w:t>
+      </w:r>
+      <w:r>
+        <w:t>Σ</w:t>
+      </w:r>
+      <w:r>
+        <w:rPr>
+          <w:lang w:val="en-US"/>
+        </w:rPr>
+        <w:t>κοπός</w:t>
       </w:r>
     </w:p>
     <w:p>
@@ -4864,15 +5132,7 @@
         <w:t>Xbox</w:t>
       </w:r>
       <w:r>
-        <w:t xml:space="preserve">, να δημιουργήσει </w:t>
-      </w:r>
-      <w:proofErr w:type="spellStart"/>
-      <w:r>
-        <w:t>αναγνωρισιμότητα</w:t>
-      </w:r>
-      <w:proofErr w:type="spellEnd"/>
-      <w:r>
-        <w:t xml:space="preserve"> της επωνυμίας και </w:t>
+        <w:t xml:space="preserve">, να δημιουργήσει αναγνωρισιμότητα της επωνυμίας και </w:t>
       </w:r>
       <w:r>
         <w:t>έπειτα</w:t>
@@ -4973,16 +5233,47 @@
           <w:r>
             <w:rPr>
               <w:noProof/>
-              <w:lang w:val="en-US"/>
-            </w:rPr>
-            <w:t xml:space="preserve"> </w:t>
-          </w:r>
-          <w:r>
-            <w:rPr>
-              <w:noProof/>
-              <w:lang w:val="en-US"/>
-            </w:rPr>
-            <w:t>(Gupta, 2022; Crane &amp; Glozer, 2016)</w:t>
+            </w:rPr>
+            <w:t xml:space="preserve"> (</w:t>
+          </w:r>
+          <w:r>
+            <w:rPr>
+              <w:noProof/>
+              <w:lang w:val="en-US"/>
+            </w:rPr>
+            <w:t>Gupta</w:t>
+          </w:r>
+          <w:r>
+            <w:rPr>
+              <w:noProof/>
+            </w:rPr>
+            <w:t xml:space="preserve">, 2022; </w:t>
+          </w:r>
+          <w:r>
+            <w:rPr>
+              <w:noProof/>
+              <w:lang w:val="en-US"/>
+            </w:rPr>
+            <w:t>Crane</w:t>
+          </w:r>
+          <w:r>
+            <w:rPr>
+              <w:noProof/>
+            </w:rPr>
+            <w:t xml:space="preserve"> &amp; </w:t>
+          </w:r>
+          <w:r>
+            <w:rPr>
+              <w:noProof/>
+              <w:lang w:val="en-US"/>
+            </w:rPr>
+            <w:t>Glozer</w:t>
+          </w:r>
+          <w:r>
+            <w:rPr>
+              <w:noProof/>
+            </w:rPr>
+            <w:t>, 2016)</w:t>
           </w:r>
           <w:r>
             <w:rPr>
@@ -5101,16 +5392,34 @@
           <w:r>
             <w:rPr>
               <w:noProof/>
-              <w:lang w:val="en-US"/>
-            </w:rPr>
-            <w:t xml:space="preserve"> </w:t>
-          </w:r>
-          <w:r>
-            <w:rPr>
-              <w:noProof/>
-              <w:lang w:val="en-US"/>
-            </w:rPr>
-            <w:t>(Kottler &amp; Keller, 2016)</w:t>
+            </w:rPr>
+            <w:t xml:space="preserve"> (</w:t>
+          </w:r>
+          <w:r>
+            <w:rPr>
+              <w:noProof/>
+              <w:lang w:val="en-US"/>
+            </w:rPr>
+            <w:t>Kottler</w:t>
+          </w:r>
+          <w:r>
+            <w:rPr>
+              <w:noProof/>
+            </w:rPr>
+            <w:t xml:space="preserve"> &amp; </w:t>
+          </w:r>
+          <w:r>
+            <w:rPr>
+              <w:noProof/>
+              <w:lang w:val="en-US"/>
+            </w:rPr>
+            <w:t>Keller</w:t>
+          </w:r>
+          <w:r>
+            <w:rPr>
+              <w:noProof/>
+            </w:rPr>
+            <w:t>, 2016)</w:t>
           </w:r>
           <w:r>
             <w:rPr>
@@ -5131,33 +5440,11 @@
           <w:lang w:val="en-US"/>
         </w:rPr>
       </w:pPr>
-      <w:proofErr w:type="spellStart"/>
-      <w:r>
-        <w:rPr>
-          <w:lang w:val="en-US"/>
-        </w:rPr>
-        <w:t>Μέθοδοι</w:t>
-      </w:r>
-      <w:proofErr w:type="spellEnd"/>
-      <w:r>
-        <w:rPr>
-          <w:lang w:val="en-US"/>
-        </w:rPr>
-        <w:t xml:space="preserve"> Επ</w:t>
-      </w:r>
-      <w:proofErr w:type="spellStart"/>
-      <w:r>
-        <w:rPr>
-          <w:lang w:val="en-US"/>
-        </w:rPr>
-        <w:t>ικοινωνί</w:t>
-      </w:r>
-      <w:proofErr w:type="spellEnd"/>
-      <w:r>
-        <w:rPr>
-          <w:lang w:val="en-US"/>
-        </w:rPr>
-        <w:t>ας</w:t>
+      <w:r>
+        <w:rPr>
+          <w:lang w:val="en-US"/>
+        </w:rPr>
+        <w:t>Μέθοδοι Επικοινωνίας</w:t>
       </w:r>
     </w:p>
     <w:p>
@@ -5171,15 +5458,7 @@
         <w:t>Microsoft</w:t>
       </w:r>
       <w:r>
-        <w:t xml:space="preserve"> χρησιμοποιεί έναν συνδυασμό γραμμικών και </w:t>
-      </w:r>
-      <w:proofErr w:type="spellStart"/>
-      <w:r>
-        <w:t>διαδραστικών</w:t>
-      </w:r>
-      <w:proofErr w:type="spellEnd"/>
-      <w:r>
-        <w:t xml:space="preserve"> μεθόδων επικοινωνίας για τις καμπάνιες μάρκετινγκ </w:t>
+        <w:t xml:space="preserve"> χρησιμοποιεί έναν συνδυασμό γραμμικών και διαδραστικών μεθόδων επικοινωνίας για τις καμπάνιες μάρκετινγκ </w:t>
       </w:r>
       <w:r>
         <w:rPr>
@@ -5188,15 +5467,7 @@
         <w:t>Xbox</w:t>
       </w:r>
       <w:r>
-        <w:t xml:space="preserve">. Η γραμμική επικοινωνία χαρακτηρίζεται από </w:t>
-      </w:r>
-      <w:proofErr w:type="spellStart"/>
-      <w:r>
-        <w:t>μονόδρομη</w:t>
-      </w:r>
-      <w:proofErr w:type="spellEnd"/>
-      <w:r>
-        <w:t xml:space="preserve"> μετάδοση πληροφοριών από τον αποστολέα (</w:t>
+        <w:t>. Η γραμμική επικοινωνία χαρακτηρίζεται από μονόδρομη μετάδοση πληροφοριών από τον αποστολέα (</w:t>
       </w:r>
       <w:r>
         <w:rPr>
@@ -5276,16 +5547,47 @@
           <w:r>
             <w:rPr>
               <w:noProof/>
-              <w:lang w:val="en-US"/>
-            </w:rPr>
-            <w:t xml:space="preserve"> </w:t>
-          </w:r>
-          <w:r>
-            <w:rPr>
-              <w:noProof/>
-              <w:lang w:val="en-US"/>
-            </w:rPr>
-            <w:t>(Mulhern, 2009; Schultz &amp; Malthouse, 2016)</w:t>
+            </w:rPr>
+            <w:t xml:space="preserve"> (</w:t>
+          </w:r>
+          <w:r>
+            <w:rPr>
+              <w:noProof/>
+              <w:lang w:val="en-US"/>
+            </w:rPr>
+            <w:t>Mulhern</w:t>
+          </w:r>
+          <w:r>
+            <w:rPr>
+              <w:noProof/>
+            </w:rPr>
+            <w:t xml:space="preserve">, 2009; </w:t>
+          </w:r>
+          <w:r>
+            <w:rPr>
+              <w:noProof/>
+              <w:lang w:val="en-US"/>
+            </w:rPr>
+            <w:t>Schultz</w:t>
+          </w:r>
+          <w:r>
+            <w:rPr>
+              <w:noProof/>
+            </w:rPr>
+            <w:t xml:space="preserve"> &amp; </w:t>
+          </w:r>
+          <w:r>
+            <w:rPr>
+              <w:noProof/>
+              <w:lang w:val="en-US"/>
+            </w:rPr>
+            <w:t>Malthouse</w:t>
+          </w:r>
+          <w:r>
+            <w:rPr>
+              <w:noProof/>
+            </w:rPr>
+            <w:t>, 2016)</w:t>
           </w:r>
           <w:r>
             <w:fldChar w:fldCharType="end"/>
@@ -5298,23 +5600,7 @@
     </w:p>
     <w:p>
       <w:r>
-        <w:t xml:space="preserve">Αντίθετα, η </w:t>
-      </w:r>
-      <w:proofErr w:type="spellStart"/>
-      <w:r>
-        <w:t>διαδραστική</w:t>
-      </w:r>
-      <w:proofErr w:type="spellEnd"/>
-      <w:r>
-        <w:t xml:space="preserve"> επικοινωνία περιλαμβάνει αμφίδρομο διάλογο και εμπλοκή μεταξύ του αποστολέα και του παραλήπτη. Παραδείγματα μεθόδων </w:t>
-      </w:r>
-      <w:proofErr w:type="spellStart"/>
-      <w:r>
-        <w:t>διαδραστικής</w:t>
-      </w:r>
-      <w:proofErr w:type="spellEnd"/>
-      <w:r>
-        <w:t xml:space="preserve"> επικοινωνίας που χρησιμοποιεί η </w:t>
+        <w:t xml:space="preserve">Αντίθετα, η διαδραστική επικοινωνία περιλαμβάνει αμφίδρομο διάλογο και εμπλοκή μεταξύ του αποστολέα και του παραλήπτη. Παραδείγματα μεθόδων διαδραστικής επικοινωνίας που χρησιμοποιεί η </w:t>
       </w:r>
       <w:r>
         <w:rPr>
@@ -5374,23 +5660,7 @@
         <w:t>)</w:t>
       </w:r>
       <w:r>
-        <w:t xml:space="preserve"> και συνεργασίες με </w:t>
-      </w:r>
-      <w:proofErr w:type="spellStart"/>
-      <w:r>
-        <w:t>επηρεαστές</w:t>
-      </w:r>
-      <w:proofErr w:type="spellEnd"/>
-      <w:r>
-        <w:t xml:space="preserve">. Αυτές οι </w:t>
-      </w:r>
-      <w:proofErr w:type="spellStart"/>
-      <w:r>
-        <w:t>διαδραστικές</w:t>
-      </w:r>
-      <w:proofErr w:type="spellEnd"/>
-      <w:r>
-        <w:t xml:space="preserve"> μέθοδοι επιτρέπουν στην εταιρεία να λαμβάνει σχόλια από το κοινό, να αντιμετωπίζει ανησυχίες και να ενθαρρύνει την αίσθηση της κοινότητας και της δέσμευσης γύρω από την επωνυμία </w:t>
+        <w:t xml:space="preserve"> και συνεργασίες με επηρεαστές. Αυτές οι διαδραστικές μέθοδοι επιτρέπουν στην εταιρεία να λαμβάνει σχόλια από το κοινό, να αντιμετωπίζει ανησυχίες και να ενθαρρύνει την αίσθηση της κοινότητας και της δέσμευσης γύρω από την επωνυμία </w:t>
       </w:r>
       <w:r>
         <w:rPr>
@@ -5455,16 +5725,60 @@
           <w:r>
             <w:rPr>
               <w:noProof/>
-              <w:lang w:val="en-US"/>
-            </w:rPr>
-            <w:t xml:space="preserve"> </w:t>
-          </w:r>
-          <w:r>
-            <w:rPr>
-              <w:noProof/>
-              <w:lang w:val="en-US"/>
-            </w:rPr>
-            <w:t>(Kottler &amp; Keller, 2016; Schultz &amp; Malthouse, 2016)</w:t>
+            </w:rPr>
+            <w:t xml:space="preserve"> (</w:t>
+          </w:r>
+          <w:r>
+            <w:rPr>
+              <w:noProof/>
+              <w:lang w:val="en-US"/>
+            </w:rPr>
+            <w:t>Kottler</w:t>
+          </w:r>
+          <w:r>
+            <w:rPr>
+              <w:noProof/>
+            </w:rPr>
+            <w:t xml:space="preserve"> &amp; </w:t>
+          </w:r>
+          <w:r>
+            <w:rPr>
+              <w:noProof/>
+              <w:lang w:val="en-US"/>
+            </w:rPr>
+            <w:t>Keller</w:t>
+          </w:r>
+          <w:r>
+            <w:rPr>
+              <w:noProof/>
+            </w:rPr>
+            <w:t xml:space="preserve">, 2016; </w:t>
+          </w:r>
+          <w:r>
+            <w:rPr>
+              <w:noProof/>
+              <w:lang w:val="en-US"/>
+            </w:rPr>
+            <w:t>Schultz</w:t>
+          </w:r>
+          <w:r>
+            <w:rPr>
+              <w:noProof/>
+            </w:rPr>
+            <w:t xml:space="preserve"> &amp; </w:t>
+          </w:r>
+          <w:r>
+            <w:rPr>
+              <w:noProof/>
+              <w:lang w:val="en-US"/>
+            </w:rPr>
+            <w:t>Malthouse</w:t>
+          </w:r>
+          <w:r>
+            <w:rPr>
+              <w:noProof/>
+            </w:rPr>
+            <w:t>, 2016)</w:t>
           </w:r>
           <w:r>
             <w:rPr>
@@ -5490,35 +5804,16 @@
           <w:lang w:val="en-US"/>
         </w:rPr>
         <w:lastRenderedPageBreak/>
-        <w:t>Απ</w:t>
-      </w:r>
-      <w:proofErr w:type="spellStart"/>
-      <w:r>
-        <w:rPr>
-          <w:lang w:val="en-US"/>
-        </w:rPr>
-        <w:t>οτελεσμ</w:t>
-      </w:r>
-      <w:proofErr w:type="spellEnd"/>
-      <w:r>
-        <w:rPr>
-          <w:lang w:val="en-US"/>
-        </w:rPr>
-        <w:t>ατικότητα και α</w:t>
-      </w:r>
-      <w:proofErr w:type="spellStart"/>
-      <w:r>
-        <w:rPr>
-          <w:lang w:val="en-US"/>
-        </w:rPr>
-        <w:t>ντ</w:t>
-      </w:r>
-      <w:proofErr w:type="spellEnd"/>
-      <w:r>
-        <w:rPr>
-          <w:lang w:val="en-US"/>
-        </w:rPr>
-        <w:t>απόκριση</w:t>
+        <w:t xml:space="preserve">Αποτελεσματικότητα και </w:t>
+      </w:r>
+      <w:r>
+        <w:t>Α</w:t>
+      </w:r>
+      <w:r>
+        <w:rPr>
+          <w:lang w:val="en-US"/>
+        </w:rPr>
+        <w:t>νταπόκριση</w:t>
       </w:r>
     </w:p>
     <w:p>
@@ -5541,31 +5836,7 @@
         <w:t>Microsoft</w:t>
       </w:r>
       <w:r>
-        <w:t xml:space="preserve"> ήταν σε μεγάλο βαθμό αποτελεσματική στην προώθηση του προϊόντος, στη δημιουργία </w:t>
-      </w:r>
-      <w:proofErr w:type="spellStart"/>
-      <w:r>
-        <w:t>αναγνωρισιμότητας</w:t>
-      </w:r>
-      <w:proofErr w:type="spellEnd"/>
-      <w:r>
-        <w:t xml:space="preserve"> της επωνυμίας και στην αύξηση των πωλήσεων. Η χρήση διαφόρων ψηφιακών </w:t>
-      </w:r>
-      <w:proofErr w:type="spellStart"/>
-      <w:r>
-        <w:t>πλατφορμών</w:t>
-      </w:r>
-      <w:proofErr w:type="spellEnd"/>
-      <w:r>
-        <w:t xml:space="preserve">, σε συνδυασμό με μια πολύπλευρη απήχηση και έναν συνδυασμό γραμμικών και </w:t>
-      </w:r>
-      <w:proofErr w:type="spellStart"/>
-      <w:r>
-        <w:t>διαδραστικών</w:t>
-      </w:r>
-      <w:proofErr w:type="spellEnd"/>
-      <w:r>
-        <w:t xml:space="preserve"> μεθόδων επικοινωνίας, επέτρεψαν στην εταιρεία να προσεγγίσει ένα ευρύ κοινό και να συνδεθεί με τους καταναλωτές σε πολλαπλά επίπεδα</w:t>
+        <w:t xml:space="preserve"> ήταν σε μεγάλο βαθμό αποτελεσματική στην προώθηση του προϊόντος, στη δημιουργία αναγνωρισιμότητας της επωνυμίας και στην αύξηση των πωλήσεων. Η χρήση διαφόρων ψηφιακών πλατφορμών, σε συνδυασμό με μια πολύπλευρη απήχηση και έναν συνδυασμό γραμμικών και διαδραστικών μεθόδων επικοινωνίας, επέτρεψαν στην εταιρεία να προσεγγίσει ένα ευρύ κοινό και να συνδεθεί με τους καταναλωτές σε πολλαπλά επίπεδα</w:t>
       </w:r>
       <w:sdt>
         <w:sdtPr>
@@ -5615,16 +5886,47 @@
           <w:r>
             <w:rPr>
               <w:noProof/>
-              <w:lang w:val="en-US"/>
-            </w:rPr>
-            <w:t xml:space="preserve"> </w:t>
-          </w:r>
-          <w:r>
-            <w:rPr>
-              <w:noProof/>
-              <w:lang w:val="en-US"/>
-            </w:rPr>
-            <w:t>(Kim &amp; Chandler, 2018; Marshall, 2013)</w:t>
+            </w:rPr>
+            <w:t xml:space="preserve"> (</w:t>
+          </w:r>
+          <w:r>
+            <w:rPr>
+              <w:noProof/>
+              <w:lang w:val="en-US"/>
+            </w:rPr>
+            <w:t>Kim</w:t>
+          </w:r>
+          <w:r>
+            <w:rPr>
+              <w:noProof/>
+            </w:rPr>
+            <w:t xml:space="preserve"> &amp; </w:t>
+          </w:r>
+          <w:r>
+            <w:rPr>
+              <w:noProof/>
+              <w:lang w:val="en-US"/>
+            </w:rPr>
+            <w:t>Chandler</w:t>
+          </w:r>
+          <w:r>
+            <w:rPr>
+              <w:noProof/>
+            </w:rPr>
+            <w:t xml:space="preserve">, 2018; </w:t>
+          </w:r>
+          <w:r>
+            <w:rPr>
+              <w:noProof/>
+              <w:lang w:val="en-US"/>
+            </w:rPr>
+            <w:t>Marshall</w:t>
+          </w:r>
+          <w:r>
+            <w:rPr>
+              <w:noProof/>
+            </w:rPr>
+            <w:t>, 2013)</w:t>
           </w:r>
           <w:r>
             <w:fldChar w:fldCharType="end"/>
@@ -5693,16 +5995,34 @@
           <w:r>
             <w:rPr>
               <w:noProof/>
-              <w:lang w:val="en-US"/>
-            </w:rPr>
-            <w:t xml:space="preserve"> </w:t>
-          </w:r>
-          <w:r>
-            <w:rPr>
-              <w:noProof/>
-              <w:lang w:val="en-US"/>
-            </w:rPr>
-            <w:t>(Wedel &amp; Kannan, 2016)</w:t>
+            </w:rPr>
+            <w:t xml:space="preserve"> (</w:t>
+          </w:r>
+          <w:r>
+            <w:rPr>
+              <w:noProof/>
+              <w:lang w:val="en-US"/>
+            </w:rPr>
+            <w:t>Wedel</w:t>
+          </w:r>
+          <w:r>
+            <w:rPr>
+              <w:noProof/>
+            </w:rPr>
+            <w:t xml:space="preserve"> &amp; </w:t>
+          </w:r>
+          <w:r>
+            <w:rPr>
+              <w:noProof/>
+              <w:lang w:val="en-US"/>
+            </w:rPr>
+            <w:t>Kannan</w:t>
+          </w:r>
+          <w:r>
+            <w:rPr>
+              <w:noProof/>
+            </w:rPr>
+            <w:t>, 2016)</w:t>
           </w:r>
           <w:r>
             <w:fldChar w:fldCharType="end"/>
@@ -5716,60 +6036,28 @@
     <w:p>
       <w:pPr>
         <w:pStyle w:val="Heading2"/>
-        <w:rPr>
-          <w:lang w:val="en-US"/>
-        </w:rPr>
       </w:pPr>
-      <w:proofErr w:type="spellStart"/>
-      <w:r>
-        <w:rPr>
-          <w:lang w:val="en-US"/>
-        </w:rPr>
-        <w:t>Αν</w:t>
-      </w:r>
-      <w:proofErr w:type="spellEnd"/>
-      <w:r>
-        <w:rPr>
-          <w:lang w:val="en-US"/>
-        </w:rPr>
-        <w:t xml:space="preserve">αδυόμενες </w:t>
-      </w:r>
-      <w:proofErr w:type="spellStart"/>
-      <w:r>
-        <w:rPr>
-          <w:lang w:val="en-US"/>
-        </w:rPr>
-        <w:t>ψηφι</w:t>
-      </w:r>
-      <w:proofErr w:type="spellEnd"/>
-      <w:r>
-        <w:rPr>
-          <w:lang w:val="en-US"/>
-        </w:rPr>
-        <w:t>ακές πλα</w:t>
-      </w:r>
-      <w:proofErr w:type="spellStart"/>
-      <w:r>
-        <w:rPr>
-          <w:lang w:val="en-US"/>
-        </w:rPr>
-        <w:t>τφόρμες</w:t>
-      </w:r>
-      <w:proofErr w:type="spellEnd"/>
-      <w:r>
-        <w:rPr>
-          <w:lang w:val="en-US"/>
-        </w:rPr>
-        <w:t xml:space="preserve"> και </w:t>
-      </w:r>
-      <w:proofErr w:type="spellStart"/>
-      <w:r>
-        <w:rPr>
-          <w:lang w:val="en-US"/>
-        </w:rPr>
-        <w:t>τάσεις</w:t>
-      </w:r>
-      <w:proofErr w:type="spellEnd"/>
+      <w:r>
+        <w:t xml:space="preserve">Αναδυόμενες </w:t>
+      </w:r>
+      <w:r>
+        <w:t>Ψ</w:t>
+      </w:r>
+      <w:r>
+        <w:t xml:space="preserve">ηφιακές </w:t>
+      </w:r>
+      <w:r>
+        <w:t>Π</w:t>
+      </w:r>
+      <w:r>
+        <w:t xml:space="preserve">λατφόρμες και </w:t>
+      </w:r>
+      <w:r>
+        <w:t>Τ</w:t>
+      </w:r>
+      <w:r>
+        <w:t>άσεις</w:t>
+      </w:r>
     </w:p>
     <w:p>
       <w:r>
@@ -5782,15 +6070,7 @@
         <w:t>Microsoft</w:t>
       </w:r>
       <w:r>
-        <w:t xml:space="preserve"> θα πρέπει να εξετάσει το ενδεχόμενο υιοθέτησης αναδυόμενων ψηφιακών </w:t>
-      </w:r>
-      <w:proofErr w:type="spellStart"/>
-      <w:r>
-        <w:t>πλατφορμών</w:t>
-      </w:r>
-      <w:proofErr w:type="spellEnd"/>
-      <w:r>
-        <w:t xml:space="preserve"> και τάσεων μάρκετινγκ. Για παράδειγμα, η εταιρεία θα μπορούσε να εξερευνήσει ευκαιρίες σε διαφημίσεις επαυξημένης πραγματικότητας (</w:t>
+        <w:t xml:space="preserve"> θα πρέπει να εξετάσει το ενδεχόμενο υιοθέτησης αναδυόμενων ψηφιακών πλατφορμών και τάσεων μάρκετινγκ. Για παράδειγμα, η εταιρεία θα μπορούσε να εξερευνήσει ευκαιρίες σε διαφημίσεις επαυξημένης πραγματικότητας (</w:t>
       </w:r>
       <w:r>
         <w:rPr>
@@ -5855,7 +6135,32 @@
           <w:r>
             <w:rPr>
               <w:noProof/>
-              <w:lang w:val="en-US"/>
+            </w:rPr>
+            <w:t xml:space="preserve"> (</w:t>
+          </w:r>
+          <w:r>
+            <w:rPr>
+              <w:noProof/>
+              <w:lang w:val="en-US"/>
+            </w:rPr>
+            <w:t>Grewal</w:t>
+          </w:r>
+          <w:r>
+            <w:rPr>
+              <w:noProof/>
+            </w:rPr>
+            <w:t xml:space="preserve">, </w:t>
+          </w:r>
+          <w:r>
+            <w:rPr>
+              <w:noProof/>
+              <w:lang w:val="en-US"/>
+            </w:rPr>
+            <w:t>et</w:t>
+          </w:r>
+          <w:r>
+            <w:rPr>
+              <w:noProof/>
             </w:rPr>
             <w:t xml:space="preserve"> </w:t>
           </w:r>
@@ -5864,7 +6169,13 @@
               <w:noProof/>
               <w:lang w:val="en-US"/>
             </w:rPr>
-            <w:t>(Grewal, et al., 2017)</w:t>
+            <w:t>al</w:t>
+          </w:r>
+          <w:r>
+            <w:rPr>
+              <w:noProof/>
+            </w:rPr>
+            <w:t>., 2017)</w:t>
           </w:r>
           <w:r>
             <w:fldChar w:fldCharType="end"/>
@@ -5931,15 +6242,7 @@
         <w:t>Messenger</w:t>
       </w:r>
       <w:r>
-        <w:t xml:space="preserve"> για </w:t>
-      </w:r>
-      <w:proofErr w:type="spellStart"/>
-      <w:r>
-        <w:t>στοχευμένες</w:t>
-      </w:r>
-      <w:proofErr w:type="spellEnd"/>
-      <w:r>
-        <w:t xml:space="preserve"> καμπάνιες μάρκετινγκ. Αυτές οι πλατφόρμες επιτρέπουν την εξατομικευμένη επικοινωνία και μπορούν να βοηθήσουν την εταιρεία να δημιουργήσει μια πιο άμεση και οικεία σύνδεση </w:t>
+        <w:t xml:space="preserve"> για στοχευμένες καμπάνιες μάρκετινγκ. Αυτές οι πλατφόρμες επιτρέπουν την εξατομικευμένη επικοινωνία και μπορούν να βοηθήσουν την εταιρεία να δημιουργήσει μια πιο άμεση και οικεία σύνδεση </w:t>
       </w:r>
       <w:r>
         <w:lastRenderedPageBreak/>
@@ -5993,60 +6296,28 @@
     <w:p>
       <w:pPr>
         <w:pStyle w:val="Heading2"/>
-        <w:rPr>
-          <w:lang w:val="en-US"/>
-        </w:rPr>
       </w:pPr>
-      <w:proofErr w:type="spellStart"/>
-      <w:r>
-        <w:rPr>
-          <w:lang w:val="en-US"/>
-        </w:rPr>
-        <w:t>Μάρκετινγκ</w:t>
-      </w:r>
-      <w:proofErr w:type="spellEnd"/>
-      <w:r>
-        <w:rPr>
-          <w:lang w:val="en-US"/>
-        </w:rPr>
-        <w:t xml:space="preserve"> και </w:t>
-      </w:r>
-      <w:proofErr w:type="spellStart"/>
-      <w:r>
-        <w:rPr>
-          <w:lang w:val="en-US"/>
-        </w:rPr>
-        <w:t>εξ</w:t>
-      </w:r>
-      <w:proofErr w:type="spellEnd"/>
-      <w:r>
-        <w:rPr>
-          <w:lang w:val="en-US"/>
-        </w:rPr>
-        <w:t>ατομίκευση β</w:t>
-      </w:r>
-      <w:proofErr w:type="spellStart"/>
-      <w:r>
-        <w:rPr>
-          <w:lang w:val="en-US"/>
-        </w:rPr>
-        <w:t>άσει</w:t>
-      </w:r>
-      <w:proofErr w:type="spellEnd"/>
-      <w:r>
-        <w:rPr>
-          <w:lang w:val="en-US"/>
-        </w:rPr>
-        <w:t xml:space="preserve"> </w:t>
-      </w:r>
-      <w:proofErr w:type="spellStart"/>
-      <w:r>
-        <w:rPr>
-          <w:lang w:val="en-US"/>
-        </w:rPr>
-        <w:t>δεδομένων</w:t>
-      </w:r>
-      <w:proofErr w:type="spellEnd"/>
+      <w:r>
+        <w:t xml:space="preserve">Μάρκετινγκ και </w:t>
+      </w:r>
+      <w:r>
+        <w:t>Ε</w:t>
+      </w:r>
+      <w:r>
+        <w:t xml:space="preserve">ξατομίκευση </w:t>
+      </w:r>
+      <w:r>
+        <w:t>Β</w:t>
+      </w:r>
+      <w:r>
+        <w:t xml:space="preserve">άσει </w:t>
+      </w:r>
+      <w:r>
+        <w:t>Δ</w:t>
+      </w:r>
+      <w:r>
+        <w:t>εδομένων</w:t>
+      </w:r>
     </w:p>
     <w:p>
       <w:r>
@@ -6097,16 +6368,34 @@
           <w:r>
             <w:rPr>
               <w:noProof/>
-              <w:lang w:val="en-US"/>
-            </w:rPr>
-            <w:t xml:space="preserve"> </w:t>
-          </w:r>
-          <w:r>
-            <w:rPr>
-              <w:noProof/>
-              <w:lang w:val="en-US"/>
-            </w:rPr>
-            <w:t>(Wedel &amp; Kannan, 2016)</w:t>
+            </w:rPr>
+            <w:t xml:space="preserve"> (</w:t>
+          </w:r>
+          <w:r>
+            <w:rPr>
+              <w:noProof/>
+              <w:lang w:val="en-US"/>
+            </w:rPr>
+            <w:t>Wedel</w:t>
+          </w:r>
+          <w:r>
+            <w:rPr>
+              <w:noProof/>
+            </w:rPr>
+            <w:t xml:space="preserve"> &amp; </w:t>
+          </w:r>
+          <w:r>
+            <w:rPr>
+              <w:noProof/>
+              <w:lang w:val="en-US"/>
+            </w:rPr>
+            <w:t>Kannan</w:t>
+          </w:r>
+          <w:r>
+            <w:rPr>
+              <w:noProof/>
+            </w:rPr>
+            <w:t>, 2016)</w:t>
           </w:r>
           <w:r>
             <w:fldChar w:fldCharType="end"/>
@@ -6123,15 +6412,7 @@
         <w:t>Microsoft</w:t>
       </w:r>
       <w:r>
-        <w:t xml:space="preserve"> μπορεί να επωφεληθεί από την υιοθέτηση τεχνικών μάρκετινγκ που βασίζονται σε δεδομένα, όπως η </w:t>
-      </w:r>
-      <w:proofErr w:type="spellStart"/>
-      <w:r>
-        <w:t>τμηματοποίηση</w:t>
-      </w:r>
-      <w:proofErr w:type="spellEnd"/>
-      <w:r>
-        <w:t xml:space="preserve"> πελατών και η προγνωστική ανάλυση, για τη βελτιστοποίηση των καμπανιών μάρκετινγκ </w:t>
+        <w:t xml:space="preserve"> μπορεί να επωφεληθεί από την υιοθέτηση τεχνικών μάρκετινγκ που βασίζονται σε δεδομένα, όπως η τμηματοποίηση πελατών και η προγνωστική ανάλυση, για τη βελτιστοποίηση των καμπανιών μάρκετινγκ </w:t>
       </w:r>
       <w:r>
         <w:rPr>
@@ -6201,16 +6482,34 @@
           <w:r>
             <w:rPr>
               <w:noProof/>
-              <w:lang w:val="en-US"/>
-            </w:rPr>
-            <w:t xml:space="preserve"> </w:t>
-          </w:r>
-          <w:r>
-            <w:rPr>
-              <w:noProof/>
-              <w:lang w:val="en-US"/>
-            </w:rPr>
-            <w:t>(Wedel &amp; Kannan, 2016)</w:t>
+            </w:rPr>
+            <w:t xml:space="preserve"> (</w:t>
+          </w:r>
+          <w:r>
+            <w:rPr>
+              <w:noProof/>
+              <w:lang w:val="en-US"/>
+            </w:rPr>
+            <w:t>Wedel</w:t>
+          </w:r>
+          <w:r>
+            <w:rPr>
+              <w:noProof/>
+            </w:rPr>
+            <w:t xml:space="preserve"> &amp; </w:t>
+          </w:r>
+          <w:r>
+            <w:rPr>
+              <w:noProof/>
+              <w:lang w:val="en-US"/>
+            </w:rPr>
+            <w:t>Kannan</w:t>
+          </w:r>
+          <w:r>
+            <w:rPr>
+              <w:noProof/>
+            </w:rPr>
+            <w:t>, 2016)</w:t>
           </w:r>
           <w:r>
             <w:fldChar w:fldCharType="end"/>
@@ -6255,31 +6554,7 @@
         <w:t>Xbox</w:t>
       </w:r>
       <w:r>
-        <w:t xml:space="preserve"> ήταν αποτελεσματική στη </w:t>
-      </w:r>
-      <w:proofErr w:type="spellStart"/>
-      <w:r>
-        <w:t>μόχλευση</w:t>
-      </w:r>
-      <w:proofErr w:type="spellEnd"/>
-      <w:r>
-        <w:t xml:space="preserve"> διαφόρων ψηφιακών </w:t>
-      </w:r>
-      <w:proofErr w:type="spellStart"/>
-      <w:r>
-        <w:t>πλατφορμών</w:t>
-      </w:r>
-      <w:proofErr w:type="spellEnd"/>
-      <w:r>
-        <w:t xml:space="preserve">, στη μετάδοση ενός συναρπαστικού μηνύματος επωνυμίας και στην αλληλεπίδραση με τους καταναλωτές μέσω ενός συνδυασμού γραμμικών και </w:t>
-      </w:r>
-      <w:proofErr w:type="spellStart"/>
-      <w:r>
-        <w:t>διαδραστικών</w:t>
-      </w:r>
-      <w:proofErr w:type="spellEnd"/>
-      <w:r>
-        <w:t xml:space="preserve"> μεθόδων. Εξερευνώντας αναδυόμενες ψηφιακές πλατφόρμες και τάσεις, υιοθετώντας τεχνικές μάρκετινγκ που βασίζονται σε δεδομένα και αξιολογώντας και βελτιώνοντας συνεχώς τη στρατηγική επικοινωνίας της, η εταιρεία μπορεί να διατηρήσει μια ισχυρή παρουσία επωνυμίας και να ενισχύσει μια πιστή βάση πελατών για την επωνυμία </w:t>
+        <w:t xml:space="preserve"> ήταν αποτελεσματική στη μόχλευση διαφόρων ψηφιακών πλατφορμών, στη μετάδοση ενός συναρπαστικού μηνύματος επωνυμίας και στην αλληλεπίδραση με τους καταναλωτές μέσω ενός συνδυασμού γραμμικών και διαδραστικών μεθόδων. Εξερευνώντας αναδυόμενες ψηφιακές πλατφόρμες και τάσεις, υιοθετώντας τεχνικές μάρκετινγκ που βασίζονται σε δεδομένα και αξιολογώντας και βελτιώνοντας συνεχώς τη στρατηγική επικοινωνίας της, η εταιρεία μπορεί να διατηρήσει μια ισχυρή παρουσία επωνυμίας και να ενισχύσει μια πιστή βάση πελατών για την επωνυμία </w:t>
       </w:r>
       <w:r>
         <w:rPr>
@@ -6319,42 +6594,12 @@
           <w:lang w:val="en-US"/>
         </w:rPr>
       </w:pPr>
-      <w:proofErr w:type="spellStart"/>
-      <w:r>
-        <w:rPr>
-          <w:lang w:val="en-US"/>
-        </w:rPr>
-        <w:t>Αειφορί</w:t>
-      </w:r>
-      <w:proofErr w:type="spellEnd"/>
-      <w:r>
-        <w:rPr>
-          <w:lang w:val="en-US"/>
-        </w:rPr>
-        <w:t xml:space="preserve">α και </w:t>
-      </w:r>
-      <w:proofErr w:type="spellStart"/>
-      <w:r>
-        <w:rPr>
-          <w:lang w:val="en-US"/>
-        </w:rPr>
-        <w:t>Περι</w:t>
-      </w:r>
-      <w:proofErr w:type="spellEnd"/>
-      <w:r>
-        <w:rPr>
-          <w:lang w:val="en-US"/>
-        </w:rPr>
-        <w:t>βαλλοντικές Επιπ</w:t>
-      </w:r>
-      <w:proofErr w:type="spellStart"/>
-      <w:r>
-        <w:rPr>
-          <w:lang w:val="en-US"/>
-        </w:rPr>
-        <w:t>τώσεις</w:t>
-      </w:r>
-      <w:proofErr w:type="spellEnd"/>
+      <w:r>
+        <w:rPr>
+          <w:lang w:val="en-US"/>
+        </w:rPr>
+        <w:t>Αειφορία και Περιβαλλοντικές Επιπτώσεις</w:t>
+      </w:r>
     </w:p>
     <w:p>
       <w:r>
@@ -6493,7 +6738,32 @@
           <w:r>
             <w:rPr>
               <w:noProof/>
-              <w:lang w:val="en-US"/>
+            </w:rPr>
+            <w:t xml:space="preserve"> (</w:t>
+          </w:r>
+          <w:r>
+            <w:rPr>
+              <w:noProof/>
+              <w:lang w:val="en-US"/>
+            </w:rPr>
+            <w:t>Balde</w:t>
+          </w:r>
+          <w:r>
+            <w:rPr>
+              <w:noProof/>
+            </w:rPr>
+            <w:t xml:space="preserve">, </w:t>
+          </w:r>
+          <w:r>
+            <w:rPr>
+              <w:noProof/>
+              <w:lang w:val="en-US"/>
+            </w:rPr>
+            <w:t>et</w:t>
+          </w:r>
+          <w:r>
+            <w:rPr>
+              <w:noProof/>
             </w:rPr>
             <w:t xml:space="preserve"> </w:t>
           </w:r>
@@ -6502,7 +6772,13 @@
               <w:noProof/>
               <w:lang w:val="en-US"/>
             </w:rPr>
-            <w:t>(Balde, et al., 2017)</w:t>
+            <w:t>al</w:t>
+          </w:r>
+          <w:r>
+            <w:rPr>
+              <w:noProof/>
+            </w:rPr>
+            <w:t>., 2017)</w:t>
           </w:r>
           <w:r>
             <w:fldChar w:fldCharType="end"/>
@@ -6519,15 +6795,7 @@
         <w:t>Microsoft</w:t>
       </w:r>
       <w:r>
-        <w:t xml:space="preserve"> θα πρέπει να επικεντρωθεί στη βελτίωση της </w:t>
-      </w:r>
-      <w:proofErr w:type="spellStart"/>
-      <w:r>
-        <w:t>ανακυκλωσιμότητας</w:t>
-      </w:r>
-      <w:proofErr w:type="spellEnd"/>
-      <w:r>
-        <w:t xml:space="preserve"> και της ανθεκτικότητας των προϊόντων της, καθώς και στη διευκόλυνση της υπεύθυνης απόρριψης και ανακύκλωσης ηλεκτρονικών συσκευών. Επιπλέον, η εταιρεία θα πρέπει να εξετάσει το ενδεχόμενο υιοθέτησης αρχών κυκλικής οικονομίας, οι οποίες δίνουν προτεραιότητα στην αποδοτικότητα των πόρων και τη μείωση των αποβλήτων σε όλο τον κύκλο ζωής ενός προϊόντος</w:t>
+        <w:t xml:space="preserve"> θα πρέπει να επικεντρωθεί στη βελτίωση της ανακυκλωσιμότητας και της ανθεκτικότητας των προϊόντων της, καθώς και στη διευκόλυνση της υπεύθυνης απόρριψης και ανακύκλωσης ηλεκτρονικών συσκευών. Επιπλέον, η εταιρεία θα πρέπει να εξετάσει το ενδεχόμενο υιοθέτησης αρχών κυκλικής οικονομίας, οι οποίες δίνουν προτεραιότητα στην αποδοτικότητα των πόρων και τη μείωση των αποβλήτων σε όλο τον κύκλο ζωής ενός προϊόντος</w:t>
       </w:r>
       <w:sdt>
         <w:sdtPr>
@@ -6583,16 +6851,21 @@
           <w:r>
             <w:rPr>
               <w:noProof/>
-              <w:lang w:val="en-US"/>
-            </w:rPr>
-            <w:t xml:space="preserve"> </w:t>
-          </w:r>
-          <w:r>
-            <w:rPr>
-              <w:noProof/>
-              <w:lang w:val="en-US"/>
-            </w:rPr>
-            <w:t>(Stahel, 2016)</w:t>
+            </w:rPr>
+            <w:t xml:space="preserve"> (</w:t>
+          </w:r>
+          <w:r>
+            <w:rPr>
+              <w:noProof/>
+              <w:lang w:val="en-US"/>
+            </w:rPr>
+            <w:t>Stahel</w:t>
+          </w:r>
+          <w:r>
+            <w:rPr>
+              <w:noProof/>
+            </w:rPr>
+            <w:t>, 2016)</w:t>
           </w:r>
           <w:r>
             <w:rPr>
@@ -6613,47 +6886,11 @@
           <w:lang w:val="en-US"/>
         </w:rPr>
       </w:pPr>
-      <w:proofErr w:type="spellStart"/>
-      <w:r>
-        <w:rPr>
-          <w:lang w:val="en-US"/>
-        </w:rPr>
-        <w:t>Ηθικές</w:t>
-      </w:r>
-      <w:proofErr w:type="spellEnd"/>
-      <w:r>
-        <w:rPr>
-          <w:lang w:val="en-US"/>
-        </w:rPr>
-        <w:t xml:space="preserve"> </w:t>
-      </w:r>
-      <w:proofErr w:type="spellStart"/>
-      <w:r>
-        <w:rPr>
-          <w:lang w:val="en-US"/>
-        </w:rPr>
-        <w:t>Εργ</w:t>
-      </w:r>
-      <w:proofErr w:type="spellEnd"/>
-      <w:r>
-        <w:rPr>
-          <w:lang w:val="en-US"/>
-        </w:rPr>
-        <w:t xml:space="preserve">ασιακές </w:t>
-      </w:r>
-      <w:proofErr w:type="spellStart"/>
-      <w:r>
-        <w:rPr>
-          <w:lang w:val="en-US"/>
-        </w:rPr>
-        <w:t>Πρ</w:t>
-      </w:r>
-      <w:proofErr w:type="spellEnd"/>
-      <w:r>
-        <w:rPr>
-          <w:lang w:val="en-US"/>
-        </w:rPr>
-        <w:t>ακτικές</w:t>
+      <w:r>
+        <w:rPr>
+          <w:lang w:val="en-US"/>
+        </w:rPr>
+        <w:t>Ηθικές Εργασιακές Πρακτικές</w:t>
       </w:r>
     </w:p>
     <w:p>
@@ -6770,16 +7007,47 @@
           <w:r>
             <w:rPr>
               <w:noProof/>
-              <w:lang w:val="en-US"/>
-            </w:rPr>
-            <w:t xml:space="preserve"> </w:t>
-          </w:r>
-          <w:r>
-            <w:rPr>
-              <w:noProof/>
-              <w:lang w:val="en-US"/>
-            </w:rPr>
-            <w:t>(Gupta, 2022; Crane &amp; Glozer, 2016)</w:t>
+            </w:rPr>
+            <w:t xml:space="preserve"> (</w:t>
+          </w:r>
+          <w:r>
+            <w:rPr>
+              <w:noProof/>
+              <w:lang w:val="en-US"/>
+            </w:rPr>
+            <w:t>Gupta</w:t>
+          </w:r>
+          <w:r>
+            <w:rPr>
+              <w:noProof/>
+            </w:rPr>
+            <w:t xml:space="preserve">, 2022; </w:t>
+          </w:r>
+          <w:r>
+            <w:rPr>
+              <w:noProof/>
+              <w:lang w:val="en-US"/>
+            </w:rPr>
+            <w:t>Crane</w:t>
+          </w:r>
+          <w:r>
+            <w:rPr>
+              <w:noProof/>
+            </w:rPr>
+            <w:t xml:space="preserve"> &amp; </w:t>
+          </w:r>
+          <w:r>
+            <w:rPr>
+              <w:noProof/>
+              <w:lang w:val="en-US"/>
+            </w:rPr>
+            <w:t>Glozer</w:t>
+          </w:r>
+          <w:r>
+            <w:rPr>
+              <w:noProof/>
+            </w:rPr>
+            <w:t>, 2016)</w:t>
           </w:r>
           <w:r>
             <w:fldChar w:fldCharType="end"/>
@@ -6918,9 +7186,21 @@
           <w:r>
             <w:rPr>
               <w:noProof/>
-              <w:lang w:val="en-US"/>
-            </w:rPr>
-            <w:t>(Locke, 2013)</w:t>
+            </w:rPr>
+            <w:t>(</w:t>
+          </w:r>
+          <w:r>
+            <w:rPr>
+              <w:noProof/>
+              <w:lang w:val="en-US"/>
+            </w:rPr>
+            <w:t>Locke</w:t>
+          </w:r>
+          <w:r>
+            <w:rPr>
+              <w:noProof/>
+            </w:rPr>
+            <w:t>, 2013)</w:t>
           </w:r>
           <w:r>
             <w:rPr>
@@ -6945,44 +7225,8 @@
         <w:rPr>
           <w:lang w:val="en-US"/>
         </w:rPr>
-        <w:t>Απ</w:t>
-      </w:r>
-      <w:proofErr w:type="spellStart"/>
-      <w:r>
-        <w:rPr>
-          <w:lang w:val="en-US"/>
-        </w:rPr>
-        <w:t>όρρητο</w:t>
-      </w:r>
-      <w:proofErr w:type="spellEnd"/>
-      <w:r>
-        <w:rPr>
-          <w:lang w:val="en-US"/>
-        </w:rPr>
-        <w:t xml:space="preserve"> και </w:t>
-      </w:r>
-      <w:proofErr w:type="spellStart"/>
-      <w:r>
-        <w:rPr>
-          <w:lang w:val="en-US"/>
-        </w:rPr>
-        <w:t>Ασφάλει</w:t>
-      </w:r>
-      <w:proofErr w:type="spellEnd"/>
-      <w:r>
-        <w:rPr>
-          <w:lang w:val="en-US"/>
-        </w:rPr>
-        <w:t xml:space="preserve">α </w:t>
-      </w:r>
-      <w:proofErr w:type="spellStart"/>
-      <w:r>
-        <w:rPr>
-          <w:lang w:val="en-US"/>
-        </w:rPr>
-        <w:t>Δεδομένων</w:t>
-      </w:r>
-      <w:proofErr w:type="spellEnd"/>
+        <w:t>Απόρρητο και Ασφάλεια Δεδομένων</w:t>
+      </w:r>
     </w:p>
     <w:p>
       <w:r>
@@ -7098,9 +7342,34 @@
           <w:r>
             <w:rPr>
               <w:noProof/>
-              <w:lang w:val="en-US"/>
-            </w:rPr>
-            <w:t>(Microsoft GDPR, 2023)</w:t>
+            </w:rPr>
+            <w:t>(</w:t>
+          </w:r>
+          <w:r>
+            <w:rPr>
+              <w:noProof/>
+              <w:lang w:val="en-US"/>
+            </w:rPr>
+            <w:t>Microsoft</w:t>
+          </w:r>
+          <w:r>
+            <w:rPr>
+              <w:noProof/>
+            </w:rPr>
+            <w:t xml:space="preserve"> </w:t>
+          </w:r>
+          <w:r>
+            <w:rPr>
+              <w:noProof/>
+              <w:lang w:val="en-US"/>
+            </w:rPr>
+            <w:t>GDPR</w:t>
+          </w:r>
+          <w:r>
+            <w:rPr>
+              <w:noProof/>
+            </w:rPr>
+            <w:t>, 2023)</w:t>
           </w:r>
           <w:r>
             <w:fldChar w:fldCharType="end"/>
@@ -7112,11 +7381,6 @@
       </w:r>
     </w:p>
     <w:p>
-      <w:pPr>
-        <w:rPr>
-          <w:lang w:val="en-US"/>
-        </w:rPr>
-      </w:pPr>
       <w:r>
         <w:t xml:space="preserve">Ωστόσο, το απόρρητο και η ασφάλεια των δεδομένων παραμένουν συνεχείς ανησυχίες στην ψηφιακή εποχή και η </w:t>
       </w:r>
@@ -7174,16 +7438,34 @@
           <w:r>
             <w:rPr>
               <w:noProof/>
-              <w:lang w:val="en-US"/>
-            </w:rPr>
-            <w:t xml:space="preserve"> </w:t>
-          </w:r>
-          <w:r>
-            <w:rPr>
-              <w:noProof/>
-              <w:lang w:val="en-US"/>
-            </w:rPr>
-            <w:t>(Culnan &amp; Williams, 2009)</w:t>
+            </w:rPr>
+            <w:t xml:space="preserve"> (</w:t>
+          </w:r>
+          <w:r>
+            <w:rPr>
+              <w:noProof/>
+              <w:lang w:val="en-US"/>
+            </w:rPr>
+            <w:t>Culnan</w:t>
+          </w:r>
+          <w:r>
+            <w:rPr>
+              <w:noProof/>
+            </w:rPr>
+            <w:t xml:space="preserve"> &amp; </w:t>
+          </w:r>
+          <w:r>
+            <w:rPr>
+              <w:noProof/>
+              <w:lang w:val="en-US"/>
+            </w:rPr>
+            <w:t>Williams</w:t>
+          </w:r>
+          <w:r>
+            <w:rPr>
+              <w:noProof/>
+            </w:rPr>
+            <w:t>, 2009)</w:t>
           </w:r>
           <w:r>
             <w:fldChar w:fldCharType="end"/>
@@ -7210,33 +7492,11 @@
           <w:lang w:val="en-US"/>
         </w:rPr>
       </w:pPr>
-      <w:proofErr w:type="spellStart"/>
-      <w:r>
-        <w:rPr>
-          <w:lang w:val="en-US"/>
-        </w:rPr>
-        <w:t>Συμμετοχικότητ</w:t>
-      </w:r>
-      <w:proofErr w:type="spellEnd"/>
-      <w:r>
-        <w:rPr>
-          <w:lang w:val="en-US"/>
-        </w:rPr>
-        <w:t xml:space="preserve">α και </w:t>
-      </w:r>
-      <w:proofErr w:type="spellStart"/>
-      <w:r>
-        <w:rPr>
-          <w:lang w:val="en-US"/>
-        </w:rPr>
-        <w:t>Προσ</w:t>
-      </w:r>
-      <w:proofErr w:type="spellEnd"/>
-      <w:r>
-        <w:rPr>
-          <w:lang w:val="en-US"/>
-        </w:rPr>
-        <w:t>βασιμότητα</w:t>
+      <w:r>
+        <w:rPr>
+          <w:lang w:val="en-US"/>
+        </w:rPr>
+        <w:t>Συμμετοχικότητα και Προσβασιμότητα</w:t>
       </w:r>
     </w:p>
     <w:p>
@@ -7269,15 +7529,7 @@
       </w:r>
       <w:r>
         <w:lastRenderedPageBreak/>
-        <w:t xml:space="preserve">έχει αναπτύξει </w:t>
-      </w:r>
-      <w:proofErr w:type="spellStart"/>
-      <w:r>
-        <w:t>προσβάσιμο</w:t>
-      </w:r>
-      <w:proofErr w:type="spellEnd"/>
-      <w:r>
-        <w:t xml:space="preserve"> υλικό, όπως το </w:t>
+        <w:t xml:space="preserve">έχει αναπτύξει προσβάσιμο υλικό, όπως το </w:t>
       </w:r>
       <w:r>
         <w:rPr>
@@ -7354,7 +7606,19 @@
           <w:r>
             <w:rPr>
               <w:noProof/>
-              <w:lang w:val="en-US"/>
+            </w:rPr>
+            <w:t xml:space="preserve"> (</w:t>
+          </w:r>
+          <w:r>
+            <w:rPr>
+              <w:noProof/>
+              <w:lang w:val="en-US"/>
+            </w:rPr>
+            <w:t>Microsoft</w:t>
+          </w:r>
+          <w:r>
+            <w:rPr>
+              <w:noProof/>
             </w:rPr>
             <w:t xml:space="preserve"> </w:t>
           </w:r>
@@ -7363,7 +7627,52 @@
               <w:noProof/>
               <w:lang w:val="en-US"/>
             </w:rPr>
-            <w:t>(Microsoft Accessibility, 2023; Xbox Adaptive Controller, 2023)</w:t>
+            <w:t>Accessibility</w:t>
+          </w:r>
+          <w:r>
+            <w:rPr>
+              <w:noProof/>
+            </w:rPr>
+            <w:t xml:space="preserve">, 2023; </w:t>
+          </w:r>
+          <w:r>
+            <w:rPr>
+              <w:noProof/>
+              <w:lang w:val="en-US"/>
+            </w:rPr>
+            <w:t>Xbox</w:t>
+          </w:r>
+          <w:r>
+            <w:rPr>
+              <w:noProof/>
+            </w:rPr>
+            <w:t xml:space="preserve"> </w:t>
+          </w:r>
+          <w:r>
+            <w:rPr>
+              <w:noProof/>
+              <w:lang w:val="en-US"/>
+            </w:rPr>
+            <w:t>Adaptive</w:t>
+          </w:r>
+          <w:r>
+            <w:rPr>
+              <w:noProof/>
+            </w:rPr>
+            <w:t xml:space="preserve"> </w:t>
+          </w:r>
+          <w:r>
+            <w:rPr>
+              <w:noProof/>
+              <w:lang w:val="en-US"/>
+            </w:rPr>
+            <w:t>Controller</w:t>
+          </w:r>
+          <w:r>
+            <w:rPr>
+              <w:noProof/>
+            </w:rPr>
+            <w:t>, 2023)</w:t>
           </w:r>
           <w:r>
             <w:fldChar w:fldCharType="end"/>
@@ -7404,33 +7713,29 @@
           <w:lang w:val="en-US"/>
         </w:rPr>
       </w:pPr>
-      <w:proofErr w:type="spellStart"/>
-      <w:r>
-        <w:rPr>
-          <w:lang w:val="en-US"/>
-        </w:rPr>
-        <w:t>Φιλ</w:t>
-      </w:r>
-      <w:proofErr w:type="spellEnd"/>
-      <w:r>
-        <w:rPr>
-          <w:lang w:val="en-US"/>
-        </w:rPr>
-        <w:t xml:space="preserve">ανθρωπία και </w:t>
-      </w:r>
-      <w:proofErr w:type="spellStart"/>
-      <w:r>
-        <w:rPr>
-          <w:lang w:val="en-US"/>
-        </w:rPr>
-        <w:t>κοινοτική</w:t>
-      </w:r>
-      <w:proofErr w:type="spellEnd"/>
-      <w:r>
-        <w:rPr>
-          <w:lang w:val="en-US"/>
-        </w:rPr>
-        <w:t xml:space="preserve"> συμμετοχή</w:t>
+      <w:r>
+        <w:rPr>
+          <w:lang w:val="en-US"/>
+        </w:rPr>
+        <w:t xml:space="preserve">Φιλανθρωπία και </w:t>
+      </w:r>
+      <w:r>
+        <w:t>Κ</w:t>
+      </w:r>
+      <w:r>
+        <w:rPr>
+          <w:lang w:val="en-US"/>
+        </w:rPr>
+        <w:t xml:space="preserve">οινοτική </w:t>
+      </w:r>
+      <w:r>
+        <w:t>Σ</w:t>
+      </w:r>
+      <w:r>
+        <w:rPr>
+          <w:lang w:val="en-US"/>
+        </w:rPr>
+        <w:t>υμμετοχή</w:t>
       </w:r>
     </w:p>
     <w:p>
@@ -7518,16 +7823,34 @@
           <w:r>
             <w:rPr>
               <w:noProof/>
-              <w:lang w:val="en-US"/>
-            </w:rPr>
-            <w:t xml:space="preserve"> </w:t>
-          </w:r>
-          <w:r>
-            <w:rPr>
-              <w:noProof/>
-              <w:lang w:val="en-US"/>
-            </w:rPr>
-            <w:t>(Porter &amp; Kramer, 2002)</w:t>
+            </w:rPr>
+            <w:t xml:space="preserve"> (</w:t>
+          </w:r>
+          <w:r>
+            <w:rPr>
+              <w:noProof/>
+              <w:lang w:val="en-US"/>
+            </w:rPr>
+            <w:t>Porter</w:t>
+          </w:r>
+          <w:r>
+            <w:rPr>
+              <w:noProof/>
+            </w:rPr>
+            <w:t xml:space="preserve"> &amp; </w:t>
+          </w:r>
+          <w:r>
+            <w:rPr>
+              <w:noProof/>
+              <w:lang w:val="en-US"/>
+            </w:rPr>
+            <w:t>Kramer</w:t>
+          </w:r>
+          <w:r>
+            <w:rPr>
+              <w:noProof/>
+            </w:rPr>
+            <w:t>, 2002)</w:t>
           </w:r>
           <w:r>
             <w:fldChar w:fldCharType="end"/>
@@ -7581,33 +7904,11 @@
           <w:lang w:val="en-US"/>
         </w:rPr>
       </w:pPr>
-      <w:proofErr w:type="spellStart"/>
-      <w:r>
-        <w:rPr>
-          <w:lang w:val="en-US"/>
-        </w:rPr>
-        <w:t>Ψηφι</w:t>
-      </w:r>
-      <w:proofErr w:type="spellEnd"/>
-      <w:r>
-        <w:rPr>
-          <w:lang w:val="en-US"/>
-        </w:rPr>
-        <w:t xml:space="preserve">ακή </w:t>
-      </w:r>
-      <w:proofErr w:type="spellStart"/>
-      <w:r>
-        <w:rPr>
-          <w:lang w:val="en-US"/>
-        </w:rPr>
-        <w:t>Έντ</w:t>
-      </w:r>
-      <w:proofErr w:type="spellEnd"/>
-      <w:r>
-        <w:rPr>
-          <w:lang w:val="en-US"/>
-        </w:rPr>
-        <w:t>αξη</w:t>
+      <w:r>
+        <w:rPr>
+          <w:lang w:val="en-US"/>
+        </w:rPr>
+        <w:t>Ψηφιακή Ένταξη</w:t>
       </w:r>
     </w:p>
     <w:p>
@@ -7710,28 +8011,12 @@
           <w:lang w:val="en-US"/>
         </w:rPr>
       </w:pPr>
-      <w:proofErr w:type="spellStart"/>
-      <w:r>
-        <w:rPr>
-          <w:lang w:val="en-US"/>
-        </w:rPr>
-        <w:t>Ποικιλομορφί</w:t>
-      </w:r>
-      <w:proofErr w:type="spellEnd"/>
-      <w:r>
-        <w:rPr>
-          <w:lang w:val="en-US"/>
-        </w:rPr>
-        <w:t>α π</w:t>
-      </w:r>
-      <w:proofErr w:type="spellStart"/>
-      <w:r>
-        <w:rPr>
-          <w:lang w:val="en-US"/>
-        </w:rPr>
-        <w:t>ρομηθευτών</w:t>
-      </w:r>
-      <w:proofErr w:type="spellEnd"/>
+      <w:r>
+        <w:rPr>
+          <w:lang w:val="en-US"/>
+        </w:rPr>
+        <w:t>Ποικιλομορφία προμηθευτών</w:t>
+      </w:r>
     </w:p>
     <w:p>
       <w:r>
@@ -7794,9 +8079,47 @@
           <w:r>
             <w:rPr>
               <w:noProof/>
-              <w:lang w:val="en-US"/>
-            </w:rPr>
-            <w:t>(Microsoft Supplier Diversity, 2023)</w:t>
+            </w:rPr>
+            <w:t>(</w:t>
+          </w:r>
+          <w:r>
+            <w:rPr>
+              <w:noProof/>
+              <w:lang w:val="en-US"/>
+            </w:rPr>
+            <w:t>Microsoft</w:t>
+          </w:r>
+          <w:r>
+            <w:rPr>
+              <w:noProof/>
+            </w:rPr>
+            <w:t xml:space="preserve"> </w:t>
+          </w:r>
+          <w:r>
+            <w:rPr>
+              <w:noProof/>
+              <w:lang w:val="en-US"/>
+            </w:rPr>
+            <w:t>Supplier</w:t>
+          </w:r>
+          <w:r>
+            <w:rPr>
+              <w:noProof/>
+            </w:rPr>
+            <w:t xml:space="preserve"> </w:t>
+          </w:r>
+          <w:r>
+            <w:rPr>
+              <w:noProof/>
+              <w:lang w:val="en-US"/>
+            </w:rPr>
+            <w:t>Diversity</w:t>
+          </w:r>
+          <w:r>
+            <w:rPr>
+              <w:noProof/>
+            </w:rPr>
+            <w:t>, 2023)</w:t>
           </w:r>
           <w:r>
             <w:fldChar w:fldCharType="end"/>
@@ -7813,15 +8136,7 @@
         <w:t>Microsoft</w:t>
       </w:r>
       <w:r>
-        <w:t xml:space="preserve"> μπορεί να συμβάλει στην οικονομική ανάπτυξη, να δημιουργήσει νέες ευκαιρίες για </w:t>
-      </w:r>
-      <w:proofErr w:type="spellStart"/>
-      <w:r>
-        <w:t>υποεκπροσωπούμενες</w:t>
-      </w:r>
-      <w:proofErr w:type="spellEnd"/>
-      <w:r>
-        <w:t xml:space="preserve"> ομάδες και να προωθήσει την κοινωνική ισότητα.</w:t>
+        <w:t xml:space="preserve"> μπορεί να συμβάλει στην οικονομική ανάπτυξη, να δημιουργήσει νέες ευκαιρίες για υποεκπροσωπούμενες ομάδες και να προωθήσει την κοινωνική ισότητα.</w:t>
       </w:r>
     </w:p>
     <w:p>
@@ -7836,15 +8151,7 @@
         <w:t>Microsoft</w:t>
       </w:r>
       <w:r>
-        <w:t xml:space="preserve"> θα πρέπει να επεκτείνει περαιτέρω το πρόγραμμα διαφοροποίησης προμηθευτών της και να θέσει φιλόδοξους στόχους για την αύξηση του ποσοστού διαφορετικών προμηθευτών στην αλυσίδα εφοδιασμού της. Η εταιρεία θα μπορούσε επίσης να παρέχει πόρους και υποστήριξη για να βοηθήσει διάφορους προμηθευτές να αναπτύξουν τις επιχειρήσεις τους και να </w:t>
-      </w:r>
-      <w:proofErr w:type="spellStart"/>
-      <w:r>
-        <w:t>πλοηγηθούν</w:t>
-      </w:r>
-      <w:proofErr w:type="spellEnd"/>
-      <w:r>
-        <w:t xml:space="preserve"> στην πολυπλοκότητα της παγκόσμιας βιομηχανίας ηλεκτρονικών. Αυτό μπορεί να περιλαμβάνει την προσφορά ευκαιριών κατάρτισης, καθοδήγησης και δικτύωσης, καθώς και τη διευκόλυνση της πρόσβασης σε κεφάλαια και αγορές.</w:t>
+        <w:t xml:space="preserve"> θα πρέπει να επεκτείνει περαιτέρω το πρόγραμμα διαφοροποίησης προμηθευτών της και να θέσει φιλόδοξους στόχους για την αύξηση του ποσοστού διαφορετικών προμηθευτών στην αλυσίδα εφοδιασμού της. Η εταιρεία θα μπορούσε επίσης να παρέχει πόρους και υποστήριξη για να βοηθήσει διάφορους προμηθευτές να αναπτύξουν τις επιχειρήσεις τους και να πλοηγηθούν στην πολυπλοκότητα της παγκόσμιας βιομηχανίας ηλεκτρονικών. Αυτό μπορεί να περιλαμβάνει την προσφορά ευκαιριών κατάρτισης, καθοδήγησης και δικτύωσης, καθώς και τη διευκόλυνση της πρόσβασης σε κεφάλαια και αγορές.</w:t>
       </w:r>
     </w:p>
     <w:p>
@@ -7940,7 +8247,32 @@
           <w:r>
             <w:rPr>
               <w:noProof/>
-              <w:lang w:val="en-US"/>
+            </w:rPr>
+            <w:t xml:space="preserve"> (</w:t>
+          </w:r>
+          <w:r>
+            <w:rPr>
+              <w:noProof/>
+              <w:lang w:val="en-US"/>
+            </w:rPr>
+            <w:t>Cath</w:t>
+          </w:r>
+          <w:r>
+            <w:rPr>
+              <w:noProof/>
+            </w:rPr>
+            <w:t xml:space="preserve">, </w:t>
+          </w:r>
+          <w:r>
+            <w:rPr>
+              <w:noProof/>
+              <w:lang w:val="en-US"/>
+            </w:rPr>
+            <w:t>et</w:t>
+          </w:r>
+          <w:r>
+            <w:rPr>
+              <w:noProof/>
             </w:rPr>
             <w:t xml:space="preserve"> </w:t>
           </w:r>
@@ -7949,7 +8281,13 @@
               <w:noProof/>
               <w:lang w:val="en-US"/>
             </w:rPr>
-            <w:t>(Cath, et al., 2018)</w:t>
+            <w:t>al</w:t>
+          </w:r>
+          <w:r>
+            <w:rPr>
+              <w:noProof/>
+            </w:rPr>
+            <w:t>., 2018)</w:t>
           </w:r>
           <w:r>
             <w:rPr>
@@ -8065,16 +8403,21 @@
           <w:r>
             <w:rPr>
               <w:noProof/>
-              <w:lang w:val="en-US"/>
-            </w:rPr>
-            <w:t xml:space="preserve"> </w:t>
-          </w:r>
-          <w:r>
-            <w:rPr>
-              <w:noProof/>
-              <w:lang w:val="en-US"/>
-            </w:rPr>
-            <w:t>(Khatsenkova, 2023)</w:t>
+            </w:rPr>
+            <w:t xml:space="preserve"> (</w:t>
+          </w:r>
+          <w:r>
+            <w:rPr>
+              <w:noProof/>
+              <w:lang w:val="en-US"/>
+            </w:rPr>
+            <w:t>Khatsenkova</w:t>
+          </w:r>
+          <w:r>
+            <w:rPr>
+              <w:noProof/>
+            </w:rPr>
+            <w:t>, 2023)</w:t>
           </w:r>
           <w:r>
             <w:fldChar w:fldCharType="end"/>
@@ -8114,15 +8457,7 @@
         <w:t>Microsoft</w:t>
       </w:r>
       <w:r>
-        <w:t xml:space="preserve"> έχει επιδείξει ισχυρή δέσμευση για την αντιμετώπιση ηθικών ζητημάτων, συμπεριλαμβανομένων της βιωσιμότητας, των ηθικών πρακτικών εργασίας, του απορρήτου και της ασφάλειας δεδομένων, της </w:t>
-      </w:r>
-      <w:proofErr w:type="spellStart"/>
-      <w:r>
-        <w:t>συμμετοχικότητας</w:t>
-      </w:r>
-      <w:proofErr w:type="spellEnd"/>
-      <w:r>
-        <w:t xml:space="preserve"> και της φιλανθρωπίας. Με τη συνεχή αξιολόγηση και βελτίωση των πρακτικών ΕΚΕ της, η </w:t>
+        <w:t xml:space="preserve"> έχει επιδείξει ισχυρή δέσμευση για την αντιμετώπιση ηθικών ζητημάτων, συμπεριλαμβανομένων της βιωσιμότητας, των ηθικών πρακτικών εργασίας, του απορρήτου και της ασφάλειας δεδομένων, της συμμετοχικότητας και της φιλανθρωπίας. Με τη συνεχή αξιολόγηση και βελτίωση των πρακτικών ΕΚΕ της, η </w:t>
       </w:r>
       <w:r>
         <w:rPr>
@@ -8211,13 +8546,8 @@
           <w:numId w:val="3"/>
         </w:numPr>
       </w:pPr>
-      <w:proofErr w:type="spellStart"/>
-      <w:r>
-        <w:t>Τμηματοποίηση</w:t>
-      </w:r>
-      <w:proofErr w:type="spellEnd"/>
-      <w:r>
-        <w:t xml:space="preserve"> και στόχευση: Το </w:t>
+      <w:r>
+        <w:t xml:space="preserve">Τμηματοποίηση και στόχευση: Το </w:t>
       </w:r>
       <w:r>
         <w:rPr>
@@ -8344,15 +8674,7 @@
         <w:t>Microsoft</w:t>
       </w:r>
       <w:r>
-        <w:t xml:space="preserve"> αξιοποιεί μια ποικιλία ψηφιακών </w:t>
-      </w:r>
-      <w:proofErr w:type="spellStart"/>
-      <w:r>
-        <w:t>πλατφορμών</w:t>
-      </w:r>
-      <w:proofErr w:type="spellEnd"/>
-      <w:r>
-        <w:t xml:space="preserve">, συμπεριλαμβανομένων των κοινωνικών μέσων ενημέρωσης, της ροής βίντεο και των κοινοτήτων </w:t>
+        <w:t xml:space="preserve"> αξιοποιεί μια ποικιλία ψηφιακών πλατφορμών, συμπεριλαμβανομένων των κοινωνικών μέσων ενημέρωσης, της ροής βίντεο και των κοινοτήτων </w:t>
       </w:r>
       <w:r>
         <w:t>βίντεο-παιχνιδιών</w:t>
@@ -8448,6 +8770,9 @@
           <w:ilvl w:val="0"/>
           <w:numId w:val="0"/>
         </w:numPr>
+        <w:rPr>
+          <w:lang w:val="en-US"/>
+        </w:rPr>
       </w:pPr>
       <w:bookmarkStart w:id="6" w:name="_Toc131366763"/>
       <w:r>
@@ -8456,9 +8781,15 @@
       </w:r>
       <w:bookmarkEnd w:id="6"/>
       <w:r>
+        <w:rPr>
+          <w:lang w:val="en-US"/>
+        </w:rPr>
         <w:t xml:space="preserve"> </w:t>
       </w:r>
       <w:r>
+        <w:rPr>
+          <w:lang w:val="en-US"/>
+        </w:rPr>
         <w:t>1</w:t>
       </w:r>
       <w:r>
@@ -10000,10 +10331,7 @@
         <w:t xml:space="preserve"> </w:t>
       </w:r>
       <w:r>
-        <w:t>2</w:t>
-      </w:r>
-      <w:r>
-        <w:t xml:space="preserve">: Εικόνες και </w:t>
+        <w:t xml:space="preserve">2: Εικόνες και </w:t>
       </w:r>
       <w:r>
         <w:t>Κ</w:t>
@@ -10207,13 +10535,8 @@
           <w:lang w:val="en-US"/>
         </w:rPr>
       </w:pPr>
-      <w:proofErr w:type="spellStart"/>
-      <w:r>
-        <w:t>Figure</w:t>
-      </w:r>
-      <w:proofErr w:type="spellEnd"/>
-      <w:r>
-        <w:t xml:space="preserve"> </w:t>
+      <w:r>
+        <w:t xml:space="preserve">Figure </w:t>
       </w:r>
       <w:r>
         <w:fldChar w:fldCharType="begin"/>
@@ -11035,23 +11358,7 @@
             <w:rStyle w:val="Hyperlink"/>
             <w:lang w:val="en-US"/>
           </w:rPr>
-          <w:t xml:space="preserve">Bill Gates Stand Next </w:t>
-        </w:r>
-        <w:proofErr w:type="gramStart"/>
-        <w:r>
-          <w:rPr>
-            <w:rStyle w:val="Hyperlink"/>
-            <w:lang w:val="en-US"/>
-          </w:rPr>
-          <w:t>To</w:t>
-        </w:r>
-        <w:proofErr w:type="gramEnd"/>
-        <w:r>
-          <w:rPr>
-            <w:rStyle w:val="Hyperlink"/>
-            <w:lang w:val="en-US"/>
-          </w:rPr>
-          <w:t xml:space="preserve"> HALO Chief Marketing Campaign</w:t>
+          <w:t>Bill Gates Stand Next To HALO Chief Marketing Campaign</w:t>
         </w:r>
       </w:hyperlink>
     </w:p>
@@ -11061,6 +11368,9 @@
         <w:jc w:val="center"/>
       </w:pPr>
       <w:r>
+        <w:rPr>
+          <w:noProof/>
+        </w:rPr>
         <w:drawing>
           <wp:inline distT="0" distB="0" distL="0" distR="0" wp14:anchorId="305F1588" wp14:editId="62B0E871">
             <wp:extent cx="5274310" cy="1225550"/>
@@ -11106,13 +11416,8 @@
           <w:lang w:val="en-US"/>
         </w:rPr>
       </w:pPr>
-      <w:proofErr w:type="spellStart"/>
-      <w:r>
-        <w:t>Figure</w:t>
-      </w:r>
-      <w:proofErr w:type="spellEnd"/>
-      <w:r>
-        <w:t xml:space="preserve"> </w:t>
+      <w:r>
+        <w:t xml:space="preserve">Figure </w:t>
       </w:r>
       <w:r>
         <w:fldChar w:fldCharType="begin"/>
@@ -13157,6 +13462,7 @@
     <w:rsid w:val="00CC0CA3"/>
     <w:rsid w:val="00D84DA5"/>
     <w:rsid w:val="00F84E2C"/>
+    <w:rsid w:val="00FB075A"/>
   </w:rsids>
   <m:mathPr>
     <m:mathFont m:val="Cambria Math"/>

</xml_diff>